<commit_message>
Update C# and .NET Programming Lab Manual.docx
</commit_message>
<xml_diff>
--- a/C# and .NET Programming Lab Manual.docx
+++ b/C# and .NET Programming Lab Manual.docx
@@ -517,11 +517,19 @@
           <w:rFonts w:ascii="Times New Roman"/>
         </w:rPr>
       </w:pPr>
-      <w:r>
-        <w:rPr>
-          <w:rFonts w:ascii="Times New Roman"/>
-        </w:rPr>
-        <w:t xml:space="preserve">Aim :  </w:t>
+      <w:proofErr w:type="gramStart"/>
+      <w:r>
+        <w:rPr>
+          <w:rFonts w:ascii="Times New Roman"/>
+        </w:rPr>
+        <w:t>Aim :</w:t>
+      </w:r>
+      <w:proofErr w:type="gramEnd"/>
+      <w:r>
+        <w:rPr>
+          <w:rFonts w:ascii="Times New Roman"/>
+        </w:rPr>
+        <w:t xml:space="preserve">  </w:t>
       </w:r>
     </w:p>
     <w:p>
@@ -571,11 +579,19 @@
           <w:rFonts w:ascii="Times New Roman"/>
         </w:rPr>
       </w:pPr>
-      <w:r>
-        <w:rPr>
-          <w:rFonts w:ascii="Times New Roman"/>
-        </w:rPr>
-        <w:t xml:space="preserve">Algorithm : </w:t>
+      <w:proofErr w:type="gramStart"/>
+      <w:r>
+        <w:rPr>
+          <w:rFonts w:ascii="Times New Roman"/>
+        </w:rPr>
+        <w:t>Algorithm :</w:t>
+      </w:r>
+      <w:proofErr w:type="gramEnd"/>
+      <w:r>
+        <w:rPr>
+          <w:rFonts w:ascii="Times New Roman"/>
+        </w:rPr>
+        <w:t xml:space="preserve"> </w:t>
       </w:r>
     </w:p>
     <w:p>
@@ -644,7 +660,21 @@
         <w:rPr>
           <w:rFonts w:ascii="Times New Roman"/>
         </w:rPr>
-        <w:t>This program takes n number of elements from the user and stores it in the arr array. To find the largest element,</w:t>
+        <w:t xml:space="preserve">This program takes n number of elements from the user and stores it in the </w:t>
+      </w:r>
+      <w:proofErr w:type="spellStart"/>
+      <w:r>
+        <w:rPr>
+          <w:rFonts w:ascii="Times New Roman"/>
+        </w:rPr>
+        <w:t>arr</w:t>
+      </w:r>
+      <w:proofErr w:type="spellEnd"/>
+      <w:r>
+        <w:rPr>
+          <w:rFonts w:ascii="Times New Roman"/>
+        </w:rPr>
+        <w:t xml:space="preserve"> array. To find the largest element,</w:t>
       </w:r>
     </w:p>
     <w:p>
@@ -675,7 +705,21 @@
         <w:rPr>
           <w:rFonts w:ascii="Times New Roman"/>
         </w:rPr>
-        <w:t>in arr[0]</w:t>
+        <w:t xml:space="preserve">in </w:t>
+      </w:r>
+      <w:proofErr w:type="spellStart"/>
+      <w:r>
+        <w:rPr>
+          <w:rFonts w:ascii="Times New Roman"/>
+        </w:rPr>
+        <w:t>arr</w:t>
+      </w:r>
+      <w:proofErr w:type="spellEnd"/>
+      <w:r>
+        <w:rPr>
+          <w:rFonts w:ascii="Times New Roman"/>
+        </w:rPr>
+        <w:t>[0]</w:t>
       </w:r>
     </w:p>
     <w:p>
@@ -694,7 +738,29 @@
         <w:rPr>
           <w:rFonts w:ascii="Times New Roman"/>
         </w:rPr>
-        <w:t>The first and third elements are checked and largest of these two elements is placed in arr[0]. This process continues until the first and last elements are checked</w:t>
+        <w:t xml:space="preserve">The first and third elements are checked and largest of these two elements is placed in </w:t>
+      </w:r>
+      <w:proofErr w:type="spellStart"/>
+      <w:proofErr w:type="gramStart"/>
+      <w:r>
+        <w:rPr>
+          <w:rFonts w:ascii="Times New Roman"/>
+        </w:rPr>
+        <w:t>arr</w:t>
+      </w:r>
+      <w:proofErr w:type="spellEnd"/>
+      <w:r>
+        <w:rPr>
+          <w:rFonts w:ascii="Times New Roman"/>
+        </w:rPr>
+        <w:t>[</w:t>
+      </w:r>
+      <w:proofErr w:type="gramEnd"/>
+      <w:r>
+        <w:rPr>
+          <w:rFonts w:ascii="Times New Roman"/>
+        </w:rPr>
+        <w:t>0]. This process continues until the first and last elements are checked</w:t>
       </w:r>
     </w:p>
     <w:p>
@@ -713,7 +779,21 @@
         <w:rPr>
           <w:rFonts w:ascii="Times New Roman"/>
         </w:rPr>
-        <w:t>The largest number will be stored in the arr[0] position</w:t>
+        <w:t xml:space="preserve">The largest number will be stored in the </w:t>
+      </w:r>
+      <w:proofErr w:type="spellStart"/>
+      <w:r>
+        <w:rPr>
+          <w:rFonts w:ascii="Times New Roman"/>
+        </w:rPr>
+        <w:t>arr</w:t>
+      </w:r>
+      <w:proofErr w:type="spellEnd"/>
+      <w:r>
+        <w:rPr>
+          <w:rFonts w:ascii="Times New Roman"/>
+        </w:rPr>
+        <w:t>[0] position</w:t>
       </w:r>
     </w:p>
     <w:p>
@@ -766,11 +846,19 @@
           <w:rFonts w:ascii="Times New Roman"/>
         </w:rPr>
       </w:pPr>
-      <w:r>
-        <w:rPr>
-          <w:rFonts w:ascii="Times New Roman"/>
-        </w:rPr>
-        <w:t>return the results and print the result.</w:t>
+      <w:proofErr w:type="gramStart"/>
+      <w:r>
+        <w:rPr>
+          <w:rFonts w:ascii="Times New Roman"/>
+        </w:rPr>
+        <w:t>return</w:t>
+      </w:r>
+      <w:proofErr w:type="gramEnd"/>
+      <w:r>
+        <w:rPr>
+          <w:rFonts w:ascii="Times New Roman"/>
+        </w:rPr>
+        <w:t xml:space="preserve"> the results and print the result.</w:t>
       </w:r>
     </w:p>
     <w:p>
@@ -798,11 +886,19 @@
           <w:rFonts w:ascii="Times New Roman"/>
         </w:rPr>
       </w:pPr>
-      <w:r>
-        <w:rPr>
-          <w:rFonts w:ascii="Times New Roman"/>
-        </w:rPr>
-        <w:t xml:space="preserve">Program : </w:t>
+      <w:proofErr w:type="gramStart"/>
+      <w:r>
+        <w:rPr>
+          <w:rFonts w:ascii="Times New Roman"/>
+        </w:rPr>
+        <w:t>Program :</w:t>
+      </w:r>
+      <w:proofErr w:type="gramEnd"/>
+      <w:r>
+        <w:rPr>
+          <w:rFonts w:ascii="Times New Roman"/>
+        </w:rPr>
+        <w:t xml:space="preserve"> </w:t>
       </w:r>
     </w:p>
     <w:p>
@@ -834,13 +930,23 @@
         </w:rPr>
         <w:tab/>
       </w:r>
-      <w:r>
-        <w:rPr>
-          <w:rFonts w:ascii="Times New Roman"/>
-          <w:b/>
-          <w:bCs/>
-        </w:rPr>
-        <w:t>using System;</w:t>
+      <w:proofErr w:type="gramStart"/>
+      <w:r>
+        <w:rPr>
+          <w:rFonts w:ascii="Times New Roman"/>
+          <w:b/>
+          <w:bCs/>
+        </w:rPr>
+        <w:t>using</w:t>
+      </w:r>
+      <w:proofErr w:type="gramEnd"/>
+      <w:r>
+        <w:rPr>
+          <w:rFonts w:ascii="Times New Roman"/>
+          <w:b/>
+          <w:bCs/>
+        </w:rPr>
+        <w:t xml:space="preserve"> System;</w:t>
       </w:r>
     </w:p>
     <w:p>
@@ -853,13 +959,23 @@
           <w:bCs/>
         </w:rPr>
       </w:pPr>
-      <w:r>
-        <w:rPr>
-          <w:rFonts w:ascii="Times New Roman"/>
-          <w:b/>
-          <w:bCs/>
-        </w:rPr>
-        <w:t>namespace CS1A</w:t>
+      <w:proofErr w:type="gramStart"/>
+      <w:r>
+        <w:rPr>
+          <w:rFonts w:ascii="Times New Roman"/>
+          <w:b/>
+          <w:bCs/>
+        </w:rPr>
+        <w:t>namespace</w:t>
+      </w:r>
+      <w:proofErr w:type="gramEnd"/>
+      <w:r>
+        <w:rPr>
+          <w:rFonts w:ascii="Times New Roman"/>
+          <w:b/>
+          <w:bCs/>
+        </w:rPr>
+        <w:t xml:space="preserve"> CS1A</w:t>
       </w:r>
     </w:p>
     <w:p>
@@ -897,8 +1013,36 @@
           <w:b/>
           <w:bCs/>
         </w:rPr>
-        <w:t xml:space="preserve">    class ArrayLargest</w:t>
-      </w:r>
+        <w:t xml:space="preserve">    </w:t>
+      </w:r>
+      <w:proofErr w:type="gramStart"/>
+      <w:r>
+        <w:rPr>
+          <w:rFonts w:ascii="Times New Roman"/>
+          <w:b/>
+          <w:bCs/>
+        </w:rPr>
+        <w:t>class</w:t>
+      </w:r>
+      <w:proofErr w:type="gramEnd"/>
+      <w:r>
+        <w:rPr>
+          <w:rFonts w:ascii="Times New Roman"/>
+          <w:b/>
+          <w:bCs/>
+        </w:rPr>
+        <w:t xml:space="preserve"> </w:t>
+      </w:r>
+      <w:proofErr w:type="spellStart"/>
+      <w:r>
+        <w:rPr>
+          <w:rFonts w:ascii="Times New Roman"/>
+          <w:b/>
+          <w:bCs/>
+        </w:rPr>
+        <w:t>ArrayLargest</w:t>
+      </w:r>
+      <w:proofErr w:type="spellEnd"/>
     </w:p>
     <w:p>
       <w:pPr>
@@ -935,7 +1079,63 @@
           <w:b/>
           <w:bCs/>
         </w:rPr>
-        <w:t xml:space="preserve">        int large(int[] a, int n)</w:t>
+        <w:t xml:space="preserve">        </w:t>
+      </w:r>
+      <w:proofErr w:type="spellStart"/>
+      <w:proofErr w:type="gramStart"/>
+      <w:r>
+        <w:rPr>
+          <w:rFonts w:ascii="Times New Roman"/>
+          <w:b/>
+          <w:bCs/>
+        </w:rPr>
+        <w:t>int</w:t>
+      </w:r>
+      <w:proofErr w:type="spellEnd"/>
+      <w:proofErr w:type="gramEnd"/>
+      <w:r>
+        <w:rPr>
+          <w:rFonts w:ascii="Times New Roman"/>
+          <w:b/>
+          <w:bCs/>
+        </w:rPr>
+        <w:t xml:space="preserve"> large(</w:t>
+      </w:r>
+      <w:proofErr w:type="spellStart"/>
+      <w:r>
+        <w:rPr>
+          <w:rFonts w:ascii="Times New Roman"/>
+          <w:b/>
+          <w:bCs/>
+        </w:rPr>
+        <w:t>int</w:t>
+      </w:r>
+      <w:proofErr w:type="spellEnd"/>
+      <w:r>
+        <w:rPr>
+          <w:rFonts w:ascii="Times New Roman"/>
+          <w:b/>
+          <w:bCs/>
+        </w:rPr>
+        <w:t xml:space="preserve">[] a, </w:t>
+      </w:r>
+      <w:proofErr w:type="spellStart"/>
+      <w:r>
+        <w:rPr>
+          <w:rFonts w:ascii="Times New Roman"/>
+          <w:b/>
+          <w:bCs/>
+        </w:rPr>
+        <w:t>int</w:t>
+      </w:r>
+      <w:proofErr w:type="spellEnd"/>
+      <w:r>
+        <w:rPr>
+          <w:rFonts w:ascii="Times New Roman"/>
+          <w:b/>
+          <w:bCs/>
+        </w:rPr>
+        <w:t xml:space="preserve"> n)</w:t>
       </w:r>
     </w:p>
     <w:p>
@@ -973,7 +1173,27 @@
           <w:b/>
           <w:bCs/>
         </w:rPr>
-        <w:t xml:space="preserve">            int large = a[0];</w:t>
+        <w:t xml:space="preserve">            </w:t>
+      </w:r>
+      <w:proofErr w:type="spellStart"/>
+      <w:proofErr w:type="gramStart"/>
+      <w:r>
+        <w:rPr>
+          <w:rFonts w:ascii="Times New Roman"/>
+          <w:b/>
+          <w:bCs/>
+        </w:rPr>
+        <w:t>int</w:t>
+      </w:r>
+      <w:proofErr w:type="spellEnd"/>
+      <w:proofErr w:type="gramEnd"/>
+      <w:r>
+        <w:rPr>
+          <w:rFonts w:ascii="Times New Roman"/>
+          <w:b/>
+          <w:bCs/>
+        </w:rPr>
+        <w:t xml:space="preserve"> large = a[0];</w:t>
       </w:r>
     </w:p>
     <w:p>
@@ -992,7 +1212,97 @@
           <w:b/>
           <w:bCs/>
         </w:rPr>
-        <w:t xml:space="preserve">            for (int i = 1; i &lt; n; i++)</w:t>
+        <w:t xml:space="preserve">            </w:t>
+      </w:r>
+      <w:proofErr w:type="gramStart"/>
+      <w:r>
+        <w:rPr>
+          <w:rFonts w:ascii="Times New Roman"/>
+          <w:b/>
+          <w:bCs/>
+        </w:rPr>
+        <w:t>for</w:t>
+      </w:r>
+      <w:proofErr w:type="gramEnd"/>
+      <w:r>
+        <w:rPr>
+          <w:rFonts w:ascii="Times New Roman"/>
+          <w:b/>
+          <w:bCs/>
+        </w:rPr>
+        <w:t xml:space="preserve"> (</w:t>
+      </w:r>
+      <w:proofErr w:type="spellStart"/>
+      <w:r>
+        <w:rPr>
+          <w:rFonts w:ascii="Times New Roman"/>
+          <w:b/>
+          <w:bCs/>
+        </w:rPr>
+        <w:t>int</w:t>
+      </w:r>
+      <w:proofErr w:type="spellEnd"/>
+      <w:r>
+        <w:rPr>
+          <w:rFonts w:ascii="Times New Roman"/>
+          <w:b/>
+          <w:bCs/>
+        </w:rPr>
+        <w:t xml:space="preserve"> </w:t>
+      </w:r>
+      <w:proofErr w:type="spellStart"/>
+      <w:r>
+        <w:rPr>
+          <w:rFonts w:ascii="Times New Roman"/>
+          <w:b/>
+          <w:bCs/>
+        </w:rPr>
+        <w:t>i</w:t>
+      </w:r>
+      <w:proofErr w:type="spellEnd"/>
+      <w:r>
+        <w:rPr>
+          <w:rFonts w:ascii="Times New Roman"/>
+          <w:b/>
+          <w:bCs/>
+        </w:rPr>
+        <w:t xml:space="preserve"> = 1; </w:t>
+      </w:r>
+      <w:proofErr w:type="spellStart"/>
+      <w:r>
+        <w:rPr>
+          <w:rFonts w:ascii="Times New Roman"/>
+          <w:b/>
+          <w:bCs/>
+        </w:rPr>
+        <w:t>i</w:t>
+      </w:r>
+      <w:proofErr w:type="spellEnd"/>
+      <w:r>
+        <w:rPr>
+          <w:rFonts w:ascii="Times New Roman"/>
+          <w:b/>
+          <w:bCs/>
+        </w:rPr>
+        <w:t xml:space="preserve"> &lt; n; </w:t>
+      </w:r>
+      <w:proofErr w:type="spellStart"/>
+      <w:r>
+        <w:rPr>
+          <w:rFonts w:ascii="Times New Roman"/>
+          <w:b/>
+          <w:bCs/>
+        </w:rPr>
+        <w:t>i</w:t>
+      </w:r>
+      <w:proofErr w:type="spellEnd"/>
+      <w:r>
+        <w:rPr>
+          <w:rFonts w:ascii="Times New Roman"/>
+          <w:b/>
+          <w:bCs/>
+        </w:rPr>
+        <w:t>++)</w:t>
       </w:r>
     </w:p>
     <w:p>
@@ -1030,7 +1340,43 @@
           <w:b/>
           <w:bCs/>
         </w:rPr>
-        <w:t xml:space="preserve">                if (a[i] &gt; large)</w:t>
+        <w:t xml:space="preserve">                </w:t>
+      </w:r>
+      <w:proofErr w:type="gramStart"/>
+      <w:r>
+        <w:rPr>
+          <w:rFonts w:ascii="Times New Roman"/>
+          <w:b/>
+          <w:bCs/>
+        </w:rPr>
+        <w:t>if</w:t>
+      </w:r>
+      <w:proofErr w:type="gramEnd"/>
+      <w:r>
+        <w:rPr>
+          <w:rFonts w:ascii="Times New Roman"/>
+          <w:b/>
+          <w:bCs/>
+        </w:rPr>
+        <w:t xml:space="preserve"> (a[</w:t>
+      </w:r>
+      <w:proofErr w:type="spellStart"/>
+      <w:r>
+        <w:rPr>
+          <w:rFonts w:ascii="Times New Roman"/>
+          <w:b/>
+          <w:bCs/>
+        </w:rPr>
+        <w:t>i</w:t>
+      </w:r>
+      <w:proofErr w:type="spellEnd"/>
+      <w:r>
+        <w:rPr>
+          <w:rFonts w:ascii="Times New Roman"/>
+          <w:b/>
+          <w:bCs/>
+        </w:rPr>
+        <w:t>] &gt; large)</w:t>
       </w:r>
     </w:p>
     <w:p>
@@ -1049,7 +1395,43 @@
           <w:b/>
           <w:bCs/>
         </w:rPr>
-        <w:t xml:space="preserve">                    large = a[i];</w:t>
+        <w:t xml:space="preserve">                    </w:t>
+      </w:r>
+      <w:proofErr w:type="gramStart"/>
+      <w:r>
+        <w:rPr>
+          <w:rFonts w:ascii="Times New Roman"/>
+          <w:b/>
+          <w:bCs/>
+        </w:rPr>
+        <w:t>large</w:t>
+      </w:r>
+      <w:proofErr w:type="gramEnd"/>
+      <w:r>
+        <w:rPr>
+          <w:rFonts w:ascii="Times New Roman"/>
+          <w:b/>
+          <w:bCs/>
+        </w:rPr>
+        <w:t xml:space="preserve"> = a[</w:t>
+      </w:r>
+      <w:proofErr w:type="spellStart"/>
+      <w:r>
+        <w:rPr>
+          <w:rFonts w:ascii="Times New Roman"/>
+          <w:b/>
+          <w:bCs/>
+        </w:rPr>
+        <w:t>i</w:t>
+      </w:r>
+      <w:proofErr w:type="spellEnd"/>
+      <w:r>
+        <w:rPr>
+          <w:rFonts w:ascii="Times New Roman"/>
+          <w:b/>
+          <w:bCs/>
+        </w:rPr>
+        <w:t>];</w:t>
       </w:r>
     </w:p>
     <w:p>
@@ -1087,7 +1469,25 @@
           <w:b/>
           <w:bCs/>
         </w:rPr>
-        <w:t xml:space="preserve">            return large;</w:t>
+        <w:t xml:space="preserve">            </w:t>
+      </w:r>
+      <w:proofErr w:type="gramStart"/>
+      <w:r>
+        <w:rPr>
+          <w:rFonts w:ascii="Times New Roman"/>
+          <w:b/>
+          <w:bCs/>
+        </w:rPr>
+        <w:t>return</w:t>
+      </w:r>
+      <w:proofErr w:type="gramEnd"/>
+      <w:r>
+        <w:rPr>
+          <w:rFonts w:ascii="Times New Roman"/>
+          <w:b/>
+          <w:bCs/>
+        </w:rPr>
+        <w:t xml:space="preserve"> large;</w:t>
       </w:r>
     </w:p>
     <w:p>
@@ -1125,7 +1525,79 @@
           <w:b/>
           <w:bCs/>
         </w:rPr>
-        <w:t xml:space="preserve">        float avg(int[] a, int n)</w:t>
+        <w:t xml:space="preserve">        </w:t>
+      </w:r>
+      <w:proofErr w:type="gramStart"/>
+      <w:r>
+        <w:rPr>
+          <w:rFonts w:ascii="Times New Roman"/>
+          <w:b/>
+          <w:bCs/>
+        </w:rPr>
+        <w:t>float</w:t>
+      </w:r>
+      <w:proofErr w:type="gramEnd"/>
+      <w:r>
+        <w:rPr>
+          <w:rFonts w:ascii="Times New Roman"/>
+          <w:b/>
+          <w:bCs/>
+        </w:rPr>
+        <w:t xml:space="preserve"> </w:t>
+      </w:r>
+      <w:proofErr w:type="spellStart"/>
+      <w:r>
+        <w:rPr>
+          <w:rFonts w:ascii="Times New Roman"/>
+          <w:b/>
+          <w:bCs/>
+        </w:rPr>
+        <w:t>avg</w:t>
+      </w:r>
+      <w:proofErr w:type="spellEnd"/>
+      <w:r>
+        <w:rPr>
+          <w:rFonts w:ascii="Times New Roman"/>
+          <w:b/>
+          <w:bCs/>
+        </w:rPr>
+        <w:t>(</w:t>
+      </w:r>
+      <w:proofErr w:type="spellStart"/>
+      <w:r>
+        <w:rPr>
+          <w:rFonts w:ascii="Times New Roman"/>
+          <w:b/>
+          <w:bCs/>
+        </w:rPr>
+        <w:t>int</w:t>
+      </w:r>
+      <w:proofErr w:type="spellEnd"/>
+      <w:r>
+        <w:rPr>
+          <w:rFonts w:ascii="Times New Roman"/>
+          <w:b/>
+          <w:bCs/>
+        </w:rPr>
+        <w:t xml:space="preserve">[] a, </w:t>
+      </w:r>
+      <w:proofErr w:type="spellStart"/>
+      <w:r>
+        <w:rPr>
+          <w:rFonts w:ascii="Times New Roman"/>
+          <w:b/>
+          <w:bCs/>
+        </w:rPr>
+        <w:t>int</w:t>
+      </w:r>
+      <w:proofErr w:type="spellEnd"/>
+      <w:r>
+        <w:rPr>
+          <w:rFonts w:ascii="Times New Roman"/>
+          <w:b/>
+          <w:bCs/>
+        </w:rPr>
+        <w:t xml:space="preserve"> n)</w:t>
       </w:r>
     </w:p>
     <w:p>
@@ -1163,7 +1635,43 @@
           <w:b/>
           <w:bCs/>
         </w:rPr>
-        <w:t xml:space="preserve">            float avg = 0;</w:t>
+        <w:t xml:space="preserve">            </w:t>
+      </w:r>
+      <w:proofErr w:type="gramStart"/>
+      <w:r>
+        <w:rPr>
+          <w:rFonts w:ascii="Times New Roman"/>
+          <w:b/>
+          <w:bCs/>
+        </w:rPr>
+        <w:t>float</w:t>
+      </w:r>
+      <w:proofErr w:type="gramEnd"/>
+      <w:r>
+        <w:rPr>
+          <w:rFonts w:ascii="Times New Roman"/>
+          <w:b/>
+          <w:bCs/>
+        </w:rPr>
+        <w:t xml:space="preserve"> </w:t>
+      </w:r>
+      <w:proofErr w:type="spellStart"/>
+      <w:r>
+        <w:rPr>
+          <w:rFonts w:ascii="Times New Roman"/>
+          <w:b/>
+          <w:bCs/>
+        </w:rPr>
+        <w:t>avg</w:t>
+      </w:r>
+      <w:proofErr w:type="spellEnd"/>
+      <w:r>
+        <w:rPr>
+          <w:rFonts w:ascii="Times New Roman"/>
+          <w:b/>
+          <w:bCs/>
+        </w:rPr>
+        <w:t xml:space="preserve"> = 0;</w:t>
       </w:r>
     </w:p>
     <w:p>
@@ -1182,7 +1690,97 @@
           <w:b/>
           <w:bCs/>
         </w:rPr>
-        <w:t xml:space="preserve">            for (int i = 0; i &lt; n; i++)</w:t>
+        <w:t xml:space="preserve">            </w:t>
+      </w:r>
+      <w:proofErr w:type="gramStart"/>
+      <w:r>
+        <w:rPr>
+          <w:rFonts w:ascii="Times New Roman"/>
+          <w:b/>
+          <w:bCs/>
+        </w:rPr>
+        <w:t>for</w:t>
+      </w:r>
+      <w:proofErr w:type="gramEnd"/>
+      <w:r>
+        <w:rPr>
+          <w:rFonts w:ascii="Times New Roman"/>
+          <w:b/>
+          <w:bCs/>
+        </w:rPr>
+        <w:t xml:space="preserve"> (</w:t>
+      </w:r>
+      <w:proofErr w:type="spellStart"/>
+      <w:r>
+        <w:rPr>
+          <w:rFonts w:ascii="Times New Roman"/>
+          <w:b/>
+          <w:bCs/>
+        </w:rPr>
+        <w:t>int</w:t>
+      </w:r>
+      <w:proofErr w:type="spellEnd"/>
+      <w:r>
+        <w:rPr>
+          <w:rFonts w:ascii="Times New Roman"/>
+          <w:b/>
+          <w:bCs/>
+        </w:rPr>
+        <w:t xml:space="preserve"> </w:t>
+      </w:r>
+      <w:proofErr w:type="spellStart"/>
+      <w:r>
+        <w:rPr>
+          <w:rFonts w:ascii="Times New Roman"/>
+          <w:b/>
+          <w:bCs/>
+        </w:rPr>
+        <w:t>i</w:t>
+      </w:r>
+      <w:proofErr w:type="spellEnd"/>
+      <w:r>
+        <w:rPr>
+          <w:rFonts w:ascii="Times New Roman"/>
+          <w:b/>
+          <w:bCs/>
+        </w:rPr>
+        <w:t xml:space="preserve"> = 0; </w:t>
+      </w:r>
+      <w:proofErr w:type="spellStart"/>
+      <w:r>
+        <w:rPr>
+          <w:rFonts w:ascii="Times New Roman"/>
+          <w:b/>
+          <w:bCs/>
+        </w:rPr>
+        <w:t>i</w:t>
+      </w:r>
+      <w:proofErr w:type="spellEnd"/>
+      <w:r>
+        <w:rPr>
+          <w:rFonts w:ascii="Times New Roman"/>
+          <w:b/>
+          <w:bCs/>
+        </w:rPr>
+        <w:t xml:space="preserve"> &lt; n; </w:t>
+      </w:r>
+      <w:proofErr w:type="spellStart"/>
+      <w:r>
+        <w:rPr>
+          <w:rFonts w:ascii="Times New Roman"/>
+          <w:b/>
+          <w:bCs/>
+        </w:rPr>
+        <w:t>i</w:t>
+      </w:r>
+      <w:proofErr w:type="spellEnd"/>
+      <w:r>
+        <w:rPr>
+          <w:rFonts w:ascii="Times New Roman"/>
+          <w:b/>
+          <w:bCs/>
+        </w:rPr>
+        <w:t>++)</w:t>
       </w:r>
     </w:p>
     <w:p>
@@ -1201,7 +1799,45 @@
           <w:b/>
           <w:bCs/>
         </w:rPr>
-        <w:t xml:space="preserve">                avg += a[i];</w:t>
+        <w:t xml:space="preserve">                </w:t>
+      </w:r>
+      <w:proofErr w:type="spellStart"/>
+      <w:proofErr w:type="gramStart"/>
+      <w:r>
+        <w:rPr>
+          <w:rFonts w:ascii="Times New Roman"/>
+          <w:b/>
+          <w:bCs/>
+        </w:rPr>
+        <w:t>avg</w:t>
+      </w:r>
+      <w:proofErr w:type="spellEnd"/>
+      <w:proofErr w:type="gramEnd"/>
+      <w:r>
+        <w:rPr>
+          <w:rFonts w:ascii="Times New Roman"/>
+          <w:b/>
+          <w:bCs/>
+        </w:rPr>
+        <w:t xml:space="preserve"> += a[</w:t>
+      </w:r>
+      <w:proofErr w:type="spellStart"/>
+      <w:r>
+        <w:rPr>
+          <w:rFonts w:ascii="Times New Roman"/>
+          <w:b/>
+          <w:bCs/>
+        </w:rPr>
+        <w:t>i</w:t>
+      </w:r>
+      <w:proofErr w:type="spellEnd"/>
+      <w:r>
+        <w:rPr>
+          <w:rFonts w:ascii="Times New Roman"/>
+          <w:b/>
+          <w:bCs/>
+        </w:rPr>
+        <w:t>];</w:t>
       </w:r>
     </w:p>
     <w:p>
@@ -1220,7 +1856,27 @@
           <w:b/>
           <w:bCs/>
         </w:rPr>
-        <w:t xml:space="preserve">            avg /= n;</w:t>
+        <w:t xml:space="preserve">            </w:t>
+      </w:r>
+      <w:proofErr w:type="spellStart"/>
+      <w:proofErr w:type="gramStart"/>
+      <w:r>
+        <w:rPr>
+          <w:rFonts w:ascii="Times New Roman"/>
+          <w:b/>
+          <w:bCs/>
+        </w:rPr>
+        <w:t>avg</w:t>
+      </w:r>
+      <w:proofErr w:type="spellEnd"/>
+      <w:proofErr w:type="gramEnd"/>
+      <w:r>
+        <w:rPr>
+          <w:rFonts w:ascii="Times New Roman"/>
+          <w:b/>
+          <w:bCs/>
+        </w:rPr>
+        <w:t xml:space="preserve"> /= n;</w:t>
       </w:r>
     </w:p>
     <w:p>
@@ -1239,7 +1895,43 @@
           <w:b/>
           <w:bCs/>
         </w:rPr>
-        <w:t xml:space="preserve">            return avg;</w:t>
+        <w:t xml:space="preserve">            </w:t>
+      </w:r>
+      <w:proofErr w:type="gramStart"/>
+      <w:r>
+        <w:rPr>
+          <w:rFonts w:ascii="Times New Roman"/>
+          <w:b/>
+          <w:bCs/>
+        </w:rPr>
+        <w:t>return</w:t>
+      </w:r>
+      <w:proofErr w:type="gramEnd"/>
+      <w:r>
+        <w:rPr>
+          <w:rFonts w:ascii="Times New Roman"/>
+          <w:b/>
+          <w:bCs/>
+        </w:rPr>
+        <w:t xml:space="preserve"> </w:t>
+      </w:r>
+      <w:proofErr w:type="spellStart"/>
+      <w:r>
+        <w:rPr>
+          <w:rFonts w:ascii="Times New Roman"/>
+          <w:b/>
+          <w:bCs/>
+        </w:rPr>
+        <w:t>avg</w:t>
+      </w:r>
+      <w:proofErr w:type="spellEnd"/>
+      <w:r>
+        <w:rPr>
+          <w:rFonts w:ascii="Times New Roman"/>
+          <w:b/>
+          <w:bCs/>
+        </w:rPr>
+        <w:t>;</w:t>
       </w:r>
     </w:p>
     <w:p>
@@ -1277,7 +1969,25 @@
           <w:b/>
           <w:bCs/>
         </w:rPr>
-        <w:t xml:space="preserve">        public static void Main()</w:t>
+        <w:t xml:space="preserve">        </w:t>
+      </w:r>
+      <w:proofErr w:type="gramStart"/>
+      <w:r>
+        <w:rPr>
+          <w:rFonts w:ascii="Times New Roman"/>
+          <w:b/>
+          <w:bCs/>
+        </w:rPr>
+        <w:t>public</w:t>
+      </w:r>
+      <w:proofErr w:type="gramEnd"/>
+      <w:r>
+        <w:rPr>
+          <w:rFonts w:ascii="Times New Roman"/>
+          <w:b/>
+          <w:bCs/>
+        </w:rPr>
+        <w:t xml:space="preserve"> static void Main()</w:t>
       </w:r>
     </w:p>
     <w:p>
@@ -1315,7 +2025,71 @@
           <w:b/>
           <w:bCs/>
         </w:rPr>
-        <w:t xml:space="preserve">            ArrayLargest obj = new ArrayLargest();</w:t>
+        <w:t xml:space="preserve">            </w:t>
+      </w:r>
+      <w:proofErr w:type="spellStart"/>
+      <w:r>
+        <w:rPr>
+          <w:rFonts w:ascii="Times New Roman"/>
+          <w:b/>
+          <w:bCs/>
+        </w:rPr>
+        <w:t>ArrayLargest</w:t>
+      </w:r>
+      <w:proofErr w:type="spellEnd"/>
+      <w:r>
+        <w:rPr>
+          <w:rFonts w:ascii="Times New Roman"/>
+          <w:b/>
+          <w:bCs/>
+        </w:rPr>
+        <w:t xml:space="preserve"> </w:t>
+      </w:r>
+      <w:proofErr w:type="spellStart"/>
+      <w:r>
+        <w:rPr>
+          <w:rFonts w:ascii="Times New Roman"/>
+          <w:b/>
+          <w:bCs/>
+        </w:rPr>
+        <w:t>obj</w:t>
+      </w:r>
+      <w:proofErr w:type="spellEnd"/>
+      <w:r>
+        <w:rPr>
+          <w:rFonts w:ascii="Times New Roman"/>
+          <w:b/>
+          <w:bCs/>
+        </w:rPr>
+        <w:t xml:space="preserve"> = new </w:t>
+      </w:r>
+      <w:proofErr w:type="spellStart"/>
+      <w:proofErr w:type="gramStart"/>
+      <w:r>
+        <w:rPr>
+          <w:rFonts w:ascii="Times New Roman"/>
+          <w:b/>
+          <w:bCs/>
+        </w:rPr>
+        <w:t>ArrayLargest</w:t>
+      </w:r>
+      <w:proofErr w:type="spellEnd"/>
+      <w:r>
+        <w:rPr>
+          <w:rFonts w:ascii="Times New Roman"/>
+          <w:b/>
+          <w:bCs/>
+        </w:rPr>
+        <w:t>(</w:t>
+      </w:r>
+      <w:proofErr w:type="gramEnd"/>
+      <w:r>
+        <w:rPr>
+          <w:rFonts w:ascii="Times New Roman"/>
+          <w:b/>
+          <w:bCs/>
+        </w:rPr>
+        <w:t>);</w:t>
       </w:r>
     </w:p>
     <w:p>
@@ -1334,7 +2108,27 @@
           <w:b/>
           <w:bCs/>
         </w:rPr>
-        <w:t xml:space="preserve">            int n;</w:t>
+        <w:t xml:space="preserve">            </w:t>
+      </w:r>
+      <w:proofErr w:type="spellStart"/>
+      <w:proofErr w:type="gramStart"/>
+      <w:r>
+        <w:rPr>
+          <w:rFonts w:ascii="Times New Roman"/>
+          <w:b/>
+          <w:bCs/>
+        </w:rPr>
+        <w:t>int</w:t>
+      </w:r>
+      <w:proofErr w:type="spellEnd"/>
+      <w:proofErr w:type="gramEnd"/>
+      <w:r>
+        <w:rPr>
+          <w:rFonts w:ascii="Times New Roman"/>
+          <w:b/>
+          <w:bCs/>
+        </w:rPr>
+        <w:t xml:space="preserve"> n;</w:t>
       </w:r>
     </w:p>
     <w:p>
@@ -1353,7 +2147,43 @@
           <w:b/>
           <w:bCs/>
         </w:rPr>
-        <w:t xml:space="preserve">            float large, avg;</w:t>
+        <w:t xml:space="preserve">            </w:t>
+      </w:r>
+      <w:proofErr w:type="gramStart"/>
+      <w:r>
+        <w:rPr>
+          <w:rFonts w:ascii="Times New Roman"/>
+          <w:b/>
+          <w:bCs/>
+        </w:rPr>
+        <w:t>float</w:t>
+      </w:r>
+      <w:proofErr w:type="gramEnd"/>
+      <w:r>
+        <w:rPr>
+          <w:rFonts w:ascii="Times New Roman"/>
+          <w:b/>
+          <w:bCs/>
+        </w:rPr>
+        <w:t xml:space="preserve"> large, </w:t>
+      </w:r>
+      <w:proofErr w:type="spellStart"/>
+      <w:r>
+        <w:rPr>
+          <w:rFonts w:ascii="Times New Roman"/>
+          <w:b/>
+          <w:bCs/>
+        </w:rPr>
+        <w:t>avg</w:t>
+      </w:r>
+      <w:proofErr w:type="spellEnd"/>
+      <w:r>
+        <w:rPr>
+          <w:rFonts w:ascii="Times New Roman"/>
+          <w:b/>
+          <w:bCs/>
+        </w:rPr>
+        <w:t>;</w:t>
       </w:r>
     </w:p>
     <w:p>
@@ -1372,7 +2202,53 @@
           <w:b/>
           <w:bCs/>
         </w:rPr>
-        <w:t xml:space="preserve">            int[] a = new int[50];</w:t>
+        <w:t xml:space="preserve">            </w:t>
+      </w:r>
+      <w:proofErr w:type="spellStart"/>
+      <w:proofErr w:type="gramStart"/>
+      <w:r>
+        <w:rPr>
+          <w:rFonts w:ascii="Times New Roman"/>
+          <w:b/>
+          <w:bCs/>
+        </w:rPr>
+        <w:t>int</w:t>
+      </w:r>
+      <w:proofErr w:type="spellEnd"/>
+      <w:r>
+        <w:rPr>
+          <w:rFonts w:ascii="Times New Roman"/>
+          <w:b/>
+          <w:bCs/>
+        </w:rPr>
+        <w:t>[</w:t>
+      </w:r>
+      <w:proofErr w:type="gramEnd"/>
+      <w:r>
+        <w:rPr>
+          <w:rFonts w:ascii="Times New Roman"/>
+          <w:b/>
+          <w:bCs/>
+        </w:rPr>
+        <w:t xml:space="preserve">] a = new </w:t>
+      </w:r>
+      <w:proofErr w:type="spellStart"/>
+      <w:r>
+        <w:rPr>
+          <w:rFonts w:ascii="Times New Roman"/>
+          <w:b/>
+          <w:bCs/>
+        </w:rPr>
+        <w:t>int</w:t>
+      </w:r>
+      <w:proofErr w:type="spellEnd"/>
+      <w:r>
+        <w:rPr>
+          <w:rFonts w:ascii="Times New Roman"/>
+          <w:b/>
+          <w:bCs/>
+        </w:rPr>
+        <w:t>[50];</w:t>
       </w:r>
     </w:p>
     <w:p>
@@ -1391,7 +2267,35 @@
           <w:b/>
           <w:bCs/>
         </w:rPr>
-        <w:t xml:space="preserve">            Console.Write("Enter the size of Array : ");</w:t>
+        <w:t xml:space="preserve">            </w:t>
+      </w:r>
+      <w:proofErr w:type="spellStart"/>
+      <w:proofErr w:type="gramStart"/>
+      <w:r>
+        <w:rPr>
+          <w:rFonts w:ascii="Times New Roman"/>
+          <w:b/>
+          <w:bCs/>
+        </w:rPr>
+        <w:t>Console.Write</w:t>
+      </w:r>
+      <w:proofErr w:type="spellEnd"/>
+      <w:r>
+        <w:rPr>
+          <w:rFonts w:ascii="Times New Roman"/>
+          <w:b/>
+          <w:bCs/>
+        </w:rPr>
+        <w:t>(</w:t>
+      </w:r>
+      <w:proofErr w:type="gramEnd"/>
+      <w:r>
+        <w:rPr>
+          <w:rFonts w:ascii="Times New Roman"/>
+          <w:b/>
+          <w:bCs/>
+        </w:rPr>
+        <w:t>"Enter the size of Array : ");</w:t>
       </w:r>
     </w:p>
     <w:p>
@@ -1410,7 +2314,25 @@
           <w:b/>
           <w:bCs/>
         </w:rPr>
-        <w:t xml:space="preserve">            string s, s1;</w:t>
+        <w:t xml:space="preserve">            </w:t>
+      </w:r>
+      <w:proofErr w:type="gramStart"/>
+      <w:r>
+        <w:rPr>
+          <w:rFonts w:ascii="Times New Roman"/>
+          <w:b/>
+          <w:bCs/>
+        </w:rPr>
+        <w:t>string</w:t>
+      </w:r>
+      <w:proofErr w:type="gramEnd"/>
+      <w:r>
+        <w:rPr>
+          <w:rFonts w:ascii="Times New Roman"/>
+          <w:b/>
+          <w:bCs/>
+        </w:rPr>
+        <w:t xml:space="preserve"> s, s1;</w:t>
       </w:r>
     </w:p>
     <w:p>
@@ -1429,7 +2351,35 @@
           <w:b/>
           <w:bCs/>
         </w:rPr>
-        <w:t xml:space="preserve">            s = Console.ReadLine();</w:t>
+        <w:t xml:space="preserve">            s = </w:t>
+      </w:r>
+      <w:proofErr w:type="spellStart"/>
+      <w:proofErr w:type="gramStart"/>
+      <w:r>
+        <w:rPr>
+          <w:rFonts w:ascii="Times New Roman"/>
+          <w:b/>
+          <w:bCs/>
+        </w:rPr>
+        <w:t>Console.ReadLine</w:t>
+      </w:r>
+      <w:proofErr w:type="spellEnd"/>
+      <w:r>
+        <w:rPr>
+          <w:rFonts w:ascii="Times New Roman"/>
+          <w:b/>
+          <w:bCs/>
+        </w:rPr>
+        <w:t>(</w:t>
+      </w:r>
+      <w:proofErr w:type="gramEnd"/>
+      <w:r>
+        <w:rPr>
+          <w:rFonts w:ascii="Times New Roman"/>
+          <w:b/>
+          <w:bCs/>
+        </w:rPr>
+        <w:t>);</w:t>
       </w:r>
     </w:p>
     <w:p>
@@ -1467,7 +2417,35 @@
           <w:b/>
           <w:bCs/>
         </w:rPr>
-        <w:t xml:space="preserve">            Console.WriteLine("Enter the array elements");</w:t>
+        <w:t xml:space="preserve">            </w:t>
+      </w:r>
+      <w:proofErr w:type="spellStart"/>
+      <w:proofErr w:type="gramStart"/>
+      <w:r>
+        <w:rPr>
+          <w:rFonts w:ascii="Times New Roman"/>
+          <w:b/>
+          <w:bCs/>
+        </w:rPr>
+        <w:t>Console.WriteLine</w:t>
+      </w:r>
+      <w:proofErr w:type="spellEnd"/>
+      <w:r>
+        <w:rPr>
+          <w:rFonts w:ascii="Times New Roman"/>
+          <w:b/>
+          <w:bCs/>
+        </w:rPr>
+        <w:t>(</w:t>
+      </w:r>
+      <w:proofErr w:type="gramEnd"/>
+      <w:r>
+        <w:rPr>
+          <w:rFonts w:ascii="Times New Roman"/>
+          <w:b/>
+          <w:bCs/>
+        </w:rPr>
+        <w:t>"Enter the array elements");</w:t>
       </w:r>
     </w:p>
     <w:p>
@@ -1486,7 +2464,97 @@
           <w:b/>
           <w:bCs/>
         </w:rPr>
-        <w:t xml:space="preserve">            for (int i = 0; i &lt; n; i++)</w:t>
+        <w:t xml:space="preserve">            </w:t>
+      </w:r>
+      <w:proofErr w:type="gramStart"/>
+      <w:r>
+        <w:rPr>
+          <w:rFonts w:ascii="Times New Roman"/>
+          <w:b/>
+          <w:bCs/>
+        </w:rPr>
+        <w:t>for</w:t>
+      </w:r>
+      <w:proofErr w:type="gramEnd"/>
+      <w:r>
+        <w:rPr>
+          <w:rFonts w:ascii="Times New Roman"/>
+          <w:b/>
+          <w:bCs/>
+        </w:rPr>
+        <w:t xml:space="preserve"> (</w:t>
+      </w:r>
+      <w:proofErr w:type="spellStart"/>
+      <w:r>
+        <w:rPr>
+          <w:rFonts w:ascii="Times New Roman"/>
+          <w:b/>
+          <w:bCs/>
+        </w:rPr>
+        <w:t>int</w:t>
+      </w:r>
+      <w:proofErr w:type="spellEnd"/>
+      <w:r>
+        <w:rPr>
+          <w:rFonts w:ascii="Times New Roman"/>
+          <w:b/>
+          <w:bCs/>
+        </w:rPr>
+        <w:t xml:space="preserve"> </w:t>
+      </w:r>
+      <w:proofErr w:type="spellStart"/>
+      <w:r>
+        <w:rPr>
+          <w:rFonts w:ascii="Times New Roman"/>
+          <w:b/>
+          <w:bCs/>
+        </w:rPr>
+        <w:t>i</w:t>
+      </w:r>
+      <w:proofErr w:type="spellEnd"/>
+      <w:r>
+        <w:rPr>
+          <w:rFonts w:ascii="Times New Roman"/>
+          <w:b/>
+          <w:bCs/>
+        </w:rPr>
+        <w:t xml:space="preserve"> = 0; </w:t>
+      </w:r>
+      <w:proofErr w:type="spellStart"/>
+      <w:r>
+        <w:rPr>
+          <w:rFonts w:ascii="Times New Roman"/>
+          <w:b/>
+          <w:bCs/>
+        </w:rPr>
+        <w:t>i</w:t>
+      </w:r>
+      <w:proofErr w:type="spellEnd"/>
+      <w:r>
+        <w:rPr>
+          <w:rFonts w:ascii="Times New Roman"/>
+          <w:b/>
+          <w:bCs/>
+        </w:rPr>
+        <w:t xml:space="preserve"> &lt; n; </w:t>
+      </w:r>
+      <w:proofErr w:type="spellStart"/>
+      <w:r>
+        <w:rPr>
+          <w:rFonts w:ascii="Times New Roman"/>
+          <w:b/>
+          <w:bCs/>
+        </w:rPr>
+        <w:t>i</w:t>
+      </w:r>
+      <w:proofErr w:type="spellEnd"/>
+      <w:r>
+        <w:rPr>
+          <w:rFonts w:ascii="Times New Roman"/>
+          <w:b/>
+          <w:bCs/>
+        </w:rPr>
+        <w:t>++)</w:t>
       </w:r>
     </w:p>
     <w:p>
@@ -1524,7 +2592,35 @@
           <w:b/>
           <w:bCs/>
         </w:rPr>
-        <w:t xml:space="preserve">                s1 = Console.ReadLine();</w:t>
+        <w:t xml:space="preserve">                s1 = </w:t>
+      </w:r>
+      <w:proofErr w:type="spellStart"/>
+      <w:proofErr w:type="gramStart"/>
+      <w:r>
+        <w:rPr>
+          <w:rFonts w:ascii="Times New Roman"/>
+          <w:b/>
+          <w:bCs/>
+        </w:rPr>
+        <w:t>Console.ReadLine</w:t>
+      </w:r>
+      <w:proofErr w:type="spellEnd"/>
+      <w:r>
+        <w:rPr>
+          <w:rFonts w:ascii="Times New Roman"/>
+          <w:b/>
+          <w:bCs/>
+        </w:rPr>
+        <w:t>(</w:t>
+      </w:r>
+      <w:proofErr w:type="gramEnd"/>
+      <w:r>
+        <w:rPr>
+          <w:rFonts w:ascii="Times New Roman"/>
+          <w:b/>
+          <w:bCs/>
+        </w:rPr>
+        <w:t>);</w:t>
       </w:r>
     </w:p>
     <w:p>
@@ -1543,7 +2639,35 @@
           <w:b/>
           <w:bCs/>
         </w:rPr>
-        <w:t xml:space="preserve">                a[i] = Int32.Parse(s1);</w:t>
+        <w:t xml:space="preserve">                </w:t>
+      </w:r>
+      <w:proofErr w:type="gramStart"/>
+      <w:r>
+        <w:rPr>
+          <w:rFonts w:ascii="Times New Roman"/>
+          <w:b/>
+          <w:bCs/>
+        </w:rPr>
+        <w:t>a[</w:t>
+      </w:r>
+      <w:proofErr w:type="spellStart"/>
+      <w:proofErr w:type="gramEnd"/>
+      <w:r>
+        <w:rPr>
+          <w:rFonts w:ascii="Times New Roman"/>
+          <w:b/>
+          <w:bCs/>
+        </w:rPr>
+        <w:t>i</w:t>
+      </w:r>
+      <w:proofErr w:type="spellEnd"/>
+      <w:r>
+        <w:rPr>
+          <w:rFonts w:ascii="Times New Roman"/>
+          <w:b/>
+          <w:bCs/>
+        </w:rPr>
+        <w:t>] = Int32.Parse(s1);</w:t>
       </w:r>
     </w:p>
     <w:p>
@@ -1581,7 +2705,35 @@
           <w:b/>
           <w:bCs/>
         </w:rPr>
-        <w:t xml:space="preserve">            Console.Write("");</w:t>
+        <w:t xml:space="preserve">            </w:t>
+      </w:r>
+      <w:proofErr w:type="spellStart"/>
+      <w:proofErr w:type="gramStart"/>
+      <w:r>
+        <w:rPr>
+          <w:rFonts w:ascii="Times New Roman"/>
+          <w:b/>
+          <w:bCs/>
+        </w:rPr>
+        <w:t>Console.Write</w:t>
+      </w:r>
+      <w:proofErr w:type="spellEnd"/>
+      <w:r>
+        <w:rPr>
+          <w:rFonts w:ascii="Times New Roman"/>
+          <w:b/>
+          <w:bCs/>
+        </w:rPr>
+        <w:t>(</w:t>
+      </w:r>
+      <w:proofErr w:type="gramEnd"/>
+      <w:r>
+        <w:rPr>
+          <w:rFonts w:ascii="Times New Roman"/>
+          <w:b/>
+          <w:bCs/>
+        </w:rPr>
+        <w:t>"");</w:t>
       </w:r>
     </w:p>
     <w:p>
@@ -1600,7 +2752,43 @@
           <w:b/>
           <w:bCs/>
         </w:rPr>
-        <w:t xml:space="preserve">            large = obj.large(a, n);</w:t>
+        <w:t xml:space="preserve">            </w:t>
+      </w:r>
+      <w:proofErr w:type="gramStart"/>
+      <w:r>
+        <w:rPr>
+          <w:rFonts w:ascii="Times New Roman"/>
+          <w:b/>
+          <w:bCs/>
+        </w:rPr>
+        <w:t>large</w:t>
+      </w:r>
+      <w:proofErr w:type="gramEnd"/>
+      <w:r>
+        <w:rPr>
+          <w:rFonts w:ascii="Times New Roman"/>
+          <w:b/>
+          <w:bCs/>
+        </w:rPr>
+        <w:t xml:space="preserve"> = </w:t>
+      </w:r>
+      <w:proofErr w:type="spellStart"/>
+      <w:r>
+        <w:rPr>
+          <w:rFonts w:ascii="Times New Roman"/>
+          <w:b/>
+          <w:bCs/>
+        </w:rPr>
+        <w:t>obj.large</w:t>
+      </w:r>
+      <w:proofErr w:type="spellEnd"/>
+      <w:r>
+        <w:rPr>
+          <w:rFonts w:ascii="Times New Roman"/>
+          <w:b/>
+          <w:bCs/>
+        </w:rPr>
+        <w:t>(a, n);</w:t>
       </w:r>
     </w:p>
     <w:p>
@@ -1619,7 +2807,45 @@
           <w:b/>
           <w:bCs/>
         </w:rPr>
-        <w:t xml:space="preserve">            avg = obj.avg(a, n);</w:t>
+        <w:t xml:space="preserve">            </w:t>
+      </w:r>
+      <w:proofErr w:type="spellStart"/>
+      <w:proofErr w:type="gramStart"/>
+      <w:r>
+        <w:rPr>
+          <w:rFonts w:ascii="Times New Roman"/>
+          <w:b/>
+          <w:bCs/>
+        </w:rPr>
+        <w:t>avg</w:t>
+      </w:r>
+      <w:proofErr w:type="spellEnd"/>
+      <w:proofErr w:type="gramEnd"/>
+      <w:r>
+        <w:rPr>
+          <w:rFonts w:ascii="Times New Roman"/>
+          <w:b/>
+          <w:bCs/>
+        </w:rPr>
+        <w:t xml:space="preserve"> = </w:t>
+      </w:r>
+      <w:proofErr w:type="spellStart"/>
+      <w:r>
+        <w:rPr>
+          <w:rFonts w:ascii="Times New Roman"/>
+          <w:b/>
+          <w:bCs/>
+        </w:rPr>
+        <w:t>obj.avg</w:t>
+      </w:r>
+      <w:proofErr w:type="spellEnd"/>
+      <w:r>
+        <w:rPr>
+          <w:rFonts w:ascii="Times New Roman"/>
+          <w:b/>
+          <w:bCs/>
+        </w:rPr>
+        <w:t>(a, n);</w:t>
       </w:r>
     </w:p>
     <w:p>
@@ -1638,7 +2864,35 @@
           <w:b/>
           <w:bCs/>
         </w:rPr>
-        <w:t xml:space="preserve">            Console.WriteLine("Largest element in the given array is {0}", large);</w:t>
+        <w:t xml:space="preserve">            </w:t>
+      </w:r>
+      <w:proofErr w:type="spellStart"/>
+      <w:proofErr w:type="gramStart"/>
+      <w:r>
+        <w:rPr>
+          <w:rFonts w:ascii="Times New Roman"/>
+          <w:b/>
+          <w:bCs/>
+        </w:rPr>
+        <w:t>Console.WriteLine</w:t>
+      </w:r>
+      <w:proofErr w:type="spellEnd"/>
+      <w:r>
+        <w:rPr>
+          <w:rFonts w:ascii="Times New Roman"/>
+          <w:b/>
+          <w:bCs/>
+        </w:rPr>
+        <w:t>(</w:t>
+      </w:r>
+      <w:proofErr w:type="gramEnd"/>
+      <w:r>
+        <w:rPr>
+          <w:rFonts w:ascii="Times New Roman"/>
+          <w:b/>
+          <w:bCs/>
+        </w:rPr>
+        <w:t>"Largest element in the given array is {0}", large);</w:t>
       </w:r>
     </w:p>
     <w:p>
@@ -1657,7 +2911,53 @@
           <w:b/>
           <w:bCs/>
         </w:rPr>
-        <w:t xml:space="preserve">            Console.WriteLine("Average of elements in the given array is {0}", avg);</w:t>
+        <w:t xml:space="preserve">            </w:t>
+      </w:r>
+      <w:proofErr w:type="spellStart"/>
+      <w:proofErr w:type="gramStart"/>
+      <w:r>
+        <w:rPr>
+          <w:rFonts w:ascii="Times New Roman"/>
+          <w:b/>
+          <w:bCs/>
+        </w:rPr>
+        <w:t>Console.WriteLine</w:t>
+      </w:r>
+      <w:proofErr w:type="spellEnd"/>
+      <w:r>
+        <w:rPr>
+          <w:rFonts w:ascii="Times New Roman"/>
+          <w:b/>
+          <w:bCs/>
+        </w:rPr>
+        <w:t>(</w:t>
+      </w:r>
+      <w:proofErr w:type="gramEnd"/>
+      <w:r>
+        <w:rPr>
+          <w:rFonts w:ascii="Times New Roman"/>
+          <w:b/>
+          <w:bCs/>
+        </w:rPr>
+        <w:t xml:space="preserve">"Average of elements in the given array is {0}", </w:t>
+      </w:r>
+      <w:proofErr w:type="spellStart"/>
+      <w:r>
+        <w:rPr>
+          <w:rFonts w:ascii="Times New Roman"/>
+          <w:b/>
+          <w:bCs/>
+        </w:rPr>
+        <w:t>avg</w:t>
+      </w:r>
+      <w:proofErr w:type="spellEnd"/>
+      <w:r>
+        <w:rPr>
+          <w:rFonts w:ascii="Times New Roman"/>
+          <w:b/>
+          <w:bCs/>
+        </w:rPr>
+        <w:t>);</w:t>
       </w:r>
     </w:p>
     <w:p>
@@ -1748,13 +3048,23 @@
           <w:bCs/>
         </w:rPr>
       </w:pPr>
-      <w:r>
-        <w:rPr>
-          <w:rFonts w:ascii="Times New Roman"/>
-          <w:b/>
-          <w:bCs/>
-        </w:rPr>
-        <w:t xml:space="preserve">Output : </w:t>
+      <w:proofErr w:type="gramStart"/>
+      <w:r>
+        <w:rPr>
+          <w:rFonts w:ascii="Times New Roman"/>
+          <w:b/>
+          <w:bCs/>
+        </w:rPr>
+        <w:t>Output :</w:t>
+      </w:r>
+      <w:proofErr w:type="gramEnd"/>
+      <w:r>
+        <w:rPr>
+          <w:rFonts w:ascii="Times New Roman"/>
+          <w:b/>
+          <w:bCs/>
+        </w:rPr>
+        <w:t xml:space="preserve"> </w:t>
       </w:r>
     </w:p>
     <w:p>
@@ -1882,30 +3192,38 @@
           <w:bCs/>
         </w:rPr>
       </w:pPr>
-      <w:r>
-        <w:rPr>
-          <w:rFonts w:ascii="Times New Roman"/>
-          <w:b/>
-          <w:bCs/>
-        </w:rPr>
-        <w:t xml:space="preserve">Result : </w:t>
-      </w:r>
-    </w:p>
-    <w:p>
-      <w:pPr>
-        <w:rPr>
-          <w:rFonts w:ascii="Times New Roman"/>
-          <w:b/>
-          <w:bCs/>
-        </w:rPr>
-      </w:pPr>
-    </w:p>
-    <w:p>
-      <w:pPr>
-        <w:rPr>
-          <w:rFonts w:ascii="Times New Roman"/>
-          <w:b/>
-          <w:bCs/>
+      <w:proofErr w:type="gramStart"/>
+      <w:r>
+        <w:rPr>
+          <w:rFonts w:ascii="Times New Roman"/>
+          <w:b/>
+          <w:bCs/>
+        </w:rPr>
+        <w:t>Result :</w:t>
+      </w:r>
+      <w:proofErr w:type="gramEnd"/>
+      <w:r>
+        <w:rPr>
+          <w:rFonts w:ascii="Times New Roman"/>
+          <w:b/>
+          <w:bCs/>
+        </w:rPr>
+        <w:t xml:space="preserve"> </w:t>
+      </w:r>
+    </w:p>
+    <w:p>
+      <w:pPr>
+        <w:rPr>
+          <w:rFonts w:ascii="Times New Roman"/>
+          <w:b/>
+          <w:bCs/>
+        </w:rPr>
+      </w:pPr>
+    </w:p>
+    <w:p>
+      <w:pPr>
+        <w:rPr>
+          <w:rFonts w:ascii="Times New Roman"/>
         </w:rPr>
         <w:sectPr>
           <w:pgSz w:w="11910" w:h="16840"/>
@@ -1921,408 +3239,942 @@
         </w:rPr>
         <w:tab/>
       </w:r>
-    </w:p>
-    <w:p>
-      <w:pPr>
-        <w:pStyle w:val="BodyText"/>
-        <w:rPr>
-          <w:rFonts w:ascii="Times New Roman"/>
-          <w:b w:val="0"/>
-        </w:rPr>
-      </w:pPr>
-      <w:r>
-        <w:rPr>
-          <w:rFonts w:ascii="Times New Roman"/>
-          <w:b w:val="0"/>
-        </w:rPr>
-        <w:t>(a) Write a method in C# that takes an array as an input parameter and uses two methods, one to find the largest array element and other to compute the average of array elements.</w:t>
-      </w:r>
-    </w:p>
-    <w:p>
-      <w:pPr>
-        <w:pStyle w:val="BodyText"/>
-        <w:rPr>
-          <w:rFonts w:ascii="Times New Roman"/>
-          <w:b w:val="0"/>
-        </w:rPr>
-      </w:pPr>
-      <w:r>
-        <w:rPr>
-          <w:rFonts w:ascii="Times New Roman"/>
-          <w:b w:val="0"/>
-        </w:rPr>
-        <w:t>(b) Write a C# program to find the sum of all the elements present in a jagged array</w:t>
-      </w:r>
-    </w:p>
-    <w:p>
-      <w:pPr>
-        <w:pStyle w:val="BodyText"/>
-        <w:rPr>
-          <w:rFonts w:ascii="Times New Roman"/>
-          <w:b w:val="0"/>
-        </w:rPr>
-      </w:pPr>
-      <w:r>
-        <w:rPr>
-          <w:rFonts w:ascii="Times New Roman"/>
-          <w:b w:val="0"/>
-        </w:rPr>
-        <w:t>(a) Write a program using while loop to reverse the digits of the</w:t>
-      </w:r>
-    </w:p>
-    <w:p>
-      <w:pPr>
-        <w:pStyle w:val="BodyText"/>
-        <w:rPr>
-          <w:rFonts w:ascii="Times New Roman"/>
-          <w:b w:val="0"/>
-        </w:rPr>
-      </w:pPr>
-      <w:r>
-        <w:rPr>
-          <w:rFonts w:ascii="Times New Roman"/>
-          <w:b w:val="0"/>
-        </w:rPr>
-        <w:t>number.</w:t>
-      </w:r>
-    </w:p>
-    <w:p>
-      <w:pPr>
-        <w:pStyle w:val="BodyText"/>
-        <w:rPr>
-          <w:rFonts w:ascii="Times New Roman"/>
-          <w:b w:val="0"/>
-        </w:rPr>
-      </w:pPr>
-      <w:r>
-        <w:rPr>
-          <w:rFonts w:ascii="Times New Roman"/>
-          <w:b w:val="0"/>
-        </w:rPr>
-        <w:t>(b) Write a C# program that generates the Fibonacci series and prime numbers for the given number.</w:t>
-      </w:r>
-    </w:p>
-    <w:p>
-      <w:pPr>
-        <w:pStyle w:val="BodyText"/>
-        <w:rPr>
-          <w:rFonts w:ascii="Times New Roman"/>
-          <w:b w:val="0"/>
-        </w:rPr>
-      </w:pPr>
-      <w:r>
-        <w:rPr>
-          <w:rFonts w:ascii="Times New Roman"/>
-          <w:b w:val="0"/>
-        </w:rPr>
-        <w:t>Write a C# program to create a Stack class and appropriate methods to implement the stack operations.</w:t>
-      </w:r>
-    </w:p>
-    <w:p>
-      <w:pPr>
-        <w:pStyle w:val="BodyText"/>
-        <w:rPr>
-          <w:rFonts w:ascii="Times New Roman"/>
-          <w:b w:val="0"/>
-        </w:rPr>
-      </w:pPr>
-      <w:r>
-        <w:rPr>
-          <w:rFonts w:ascii="Times New Roman"/>
-          <w:b w:val="0"/>
-        </w:rPr>
-        <w:t>Store a string "123456789" in a string variable and use it to display thefollowing pattern.</w:t>
-      </w:r>
-    </w:p>
-    <w:p>
-      <w:pPr>
-        <w:pStyle w:val="BodyText"/>
-        <w:rPr>
-          <w:rFonts w:ascii="Times New Roman"/>
-          <w:b w:val="0"/>
-        </w:rPr>
-      </w:pPr>
-      <w:r>
-        <w:rPr>
-          <w:rFonts w:ascii="Times New Roman"/>
-          <w:b w:val="0"/>
-        </w:rPr>
-        <w:t>1</w:t>
-      </w:r>
-    </w:p>
-    <w:p>
-      <w:pPr>
-        <w:pStyle w:val="BodyText"/>
-        <w:rPr>
-          <w:rFonts w:ascii="Times New Roman"/>
-          <w:b w:val="0"/>
-        </w:rPr>
-      </w:pPr>
-      <w:r>
-        <w:rPr>
-          <w:rFonts w:ascii="Times New Roman"/>
-          <w:b w:val="0"/>
-        </w:rPr>
-        <w:t>232</w:t>
-      </w:r>
-    </w:p>
-    <w:p>
-      <w:pPr>
-        <w:pStyle w:val="BodyText"/>
-        <w:rPr>
-          <w:rFonts w:ascii="Times New Roman"/>
-          <w:b w:val="0"/>
-        </w:rPr>
-      </w:pPr>
-      <w:r>
-        <w:rPr>
-          <w:rFonts w:ascii="Times New Roman"/>
-          <w:b w:val="0"/>
-        </w:rPr>
-        <w:t>4</w:t>
-      </w:r>
-    </w:p>
-    <w:p>
-      <w:pPr>
-        <w:pStyle w:val="BodyText"/>
-        <w:rPr>
-          <w:rFonts w:ascii="Times New Roman"/>
-          <w:b w:val="0"/>
-        </w:rPr>
-      </w:pPr>
-      <w:r>
-        <w:rPr>
-          <w:rFonts w:ascii="Times New Roman"/>
-          <w:b w:val="0"/>
-        </w:rPr>
-        <w:t>34543</w:t>
-      </w:r>
-    </w:p>
-    <w:p>
-      <w:pPr>
-        <w:pStyle w:val="BodyText"/>
-        <w:rPr>
-          <w:rFonts w:ascii="Times New Roman"/>
-          <w:b w:val="0"/>
-        </w:rPr>
-      </w:pPr>
-      <w:r>
-        <w:rPr>
-          <w:rFonts w:ascii="Times New Roman"/>
-          <w:b w:val="0"/>
-        </w:rPr>
-        <w:t>5</w:t>
-      </w:r>
-    </w:p>
-    <w:p>
-      <w:pPr>
-        <w:pStyle w:val="BodyText"/>
-        <w:rPr>
-          <w:rFonts w:ascii="Times New Roman"/>
-          <w:b w:val="0"/>
-        </w:rPr>
-      </w:pPr>
-      <w:r>
-        <w:rPr>
-          <w:rFonts w:ascii="Times New Roman"/>
-          <w:b w:val="0"/>
-        </w:rPr>
-        <w:t>6</w:t>
-      </w:r>
-    </w:p>
-    <w:p>
-      <w:pPr>
-        <w:pStyle w:val="BodyText"/>
-        <w:rPr>
-          <w:rFonts w:ascii="Times New Roman"/>
-          <w:b w:val="0"/>
-        </w:rPr>
-      </w:pPr>
-      <w:r>
-        <w:rPr>
-          <w:rFonts w:ascii="Times New Roman"/>
-          <w:b w:val="0"/>
-        </w:rPr>
-        <w:t>7</w:t>
-      </w:r>
-    </w:p>
-    <w:p>
-      <w:pPr>
-        <w:pStyle w:val="BodyText"/>
-        <w:rPr>
-          <w:rFonts w:ascii="Times New Roman"/>
-          <w:b w:val="0"/>
-        </w:rPr>
-      </w:pPr>
-      <w:r>
-        <w:rPr>
-          <w:rFonts w:ascii="Times New Roman"/>
-          <w:b w:val="0"/>
-        </w:rPr>
-        <w:t>8</w:t>
-      </w:r>
-    </w:p>
-    <w:p>
-      <w:pPr>
-        <w:pStyle w:val="BodyText"/>
-        <w:rPr>
-          <w:rFonts w:ascii="Times New Roman"/>
-          <w:b w:val="0"/>
-        </w:rPr>
-      </w:pPr>
-      <w:r>
-        <w:rPr>
-          <w:rFonts w:ascii="Times New Roman"/>
-          <w:b w:val="0"/>
-        </w:rPr>
-        <w:t>9</w:t>
-      </w:r>
-    </w:p>
-    <w:p>
-      <w:pPr>
-        <w:pStyle w:val="BodyText"/>
-        <w:rPr>
-          <w:rFonts w:ascii="Times New Roman"/>
-          <w:b w:val="0"/>
-        </w:rPr>
-      </w:pPr>
-      <w:r>
-        <w:rPr>
-          <w:rFonts w:ascii="Times New Roman"/>
-          <w:b w:val="0"/>
-        </w:rPr>
-        <w:t>4567654</w:t>
-      </w:r>
-    </w:p>
-    <w:p>
-      <w:pPr>
-        <w:pStyle w:val="BodyText"/>
-        <w:rPr>
-          <w:rFonts w:ascii="Times New Roman"/>
-          <w:b w:val="0"/>
-        </w:rPr>
-      </w:pPr>
-      <w:r>
-        <w:rPr>
-          <w:rFonts w:ascii="Times New Roman"/>
-          <w:b w:val="0"/>
-        </w:rPr>
-        <w:t>567898765</w:t>
-      </w:r>
-    </w:p>
-    <w:p>
-      <w:pPr>
-        <w:pStyle w:val="BodyText"/>
-        <w:rPr>
-          <w:rFonts w:ascii="Times New Roman"/>
-          <w:b w:val="0"/>
-        </w:rPr>
-      </w:pPr>
-      <w:r>
-        <w:rPr>
-          <w:rFonts w:ascii="Times New Roman"/>
-          <w:b w:val="0"/>
-        </w:rPr>
-        <w:t>Develop a C# program with more than one class and illustrates the concept of constructor overloading and method overloading.</w:t>
-      </w:r>
-    </w:p>
-    <w:p>
-      <w:pPr>
-        <w:pStyle w:val="BodyText"/>
-        <w:rPr>
-          <w:rFonts w:ascii="Times New Roman"/>
-          <w:b w:val="0"/>
-        </w:rPr>
-      </w:pPr>
-      <w:r>
-        <w:rPr>
-          <w:rFonts w:ascii="Times New Roman"/>
-          <w:b w:val="0"/>
-        </w:rPr>
-        <w:t>(a) Demonstrate use of virtual and override key words in C# with a simpleprogram</w:t>
-      </w:r>
-    </w:p>
-    <w:p>
-      <w:pPr>
-        <w:pStyle w:val="BodyText"/>
-        <w:rPr>
-          <w:rFonts w:ascii="Times New Roman"/>
-          <w:b w:val="0"/>
-        </w:rPr>
-      </w:pPr>
-      <w:r>
-        <w:rPr>
-          <w:rFonts w:ascii="Times New Roman"/>
-          <w:b w:val="0"/>
-        </w:rPr>
-        <w:t>(b) Write a program to demonstrate abstract class and abstract methods inC#.</w:t>
-      </w:r>
-    </w:p>
-    <w:p>
-      <w:pPr>
-        <w:pStyle w:val="BodyText"/>
-        <w:rPr>
-          <w:rFonts w:ascii="Times New Roman"/>
-          <w:b w:val="0"/>
-        </w:rPr>
-      </w:pPr>
-      <w:r>
-        <w:rPr>
-          <w:rFonts w:ascii="Times New Roman"/>
-          <w:b w:val="0"/>
-        </w:rPr>
-        <w:t>Design a C# interface for Queue data structure. Develop a class that implements this interface using array. Provide necessary exception handling in the implementations.</w:t>
-      </w:r>
-    </w:p>
-    <w:p>
-      <w:pPr>
-        <w:pStyle w:val="BodyText"/>
-        <w:rPr>
-          <w:rFonts w:ascii="Times New Roman"/>
-          <w:b w:val="0"/>
-        </w:rPr>
-      </w:pPr>
-      <w:r>
-        <w:rPr>
-          <w:rFonts w:ascii="Times New Roman"/>
-          <w:b w:val="0"/>
-        </w:rPr>
-        <w:t>Write a C# program which declares two properties: name and gender in an interface, and provide its implementation in a class which checks for gender and greets the user.</w:t>
-      </w:r>
-    </w:p>
-    <w:p>
-      <w:pPr>
-        <w:pStyle w:val="BodyText"/>
-        <w:rPr>
-          <w:rFonts w:ascii="Times New Roman"/>
-          <w:b w:val="0"/>
-        </w:rPr>
-      </w:pPr>
-      <w:r>
-        <w:rPr>
-          <w:rFonts w:ascii="Times New Roman"/>
-          <w:b w:val="0"/>
-        </w:rPr>
-        <w:t>Develop a program that is likely to throw multiple exceptions that are handled using catch and finally blocks. As a part, the program must read a name from the keyboard and display it on the screen. The program should throw an exception when the length of the name is more than 15 characters. Design your own exception handling mechanism.</w:t>
-      </w:r>
-    </w:p>
-    <w:p>
-      <w:pPr>
-        <w:pStyle w:val="BodyText"/>
-        <w:rPr>
-          <w:rFonts w:ascii="Times New Roman"/>
-          <w:b w:val="0"/>
-        </w:rPr>
-      </w:pPr>
-      <w:r>
-        <w:rPr>
-          <w:rFonts w:ascii="Times New Roman"/>
-          <w:b w:val="0"/>
-        </w:rPr>
-        <w:t>PAGE NO</w:t>
-      </w:r>
+      <w:r>
+        <w:rPr>
+          <w:rFonts w:ascii="Times New Roman"/>
+        </w:rPr>
+        <w:t xml:space="preserve">Thus the program </w:t>
+      </w:r>
+      <w:r>
+        <w:rPr>
+          <w:rFonts w:ascii="Times New Roman"/>
+        </w:rPr>
+        <w:t xml:space="preserve">executed successfully and </w:t>
+      </w:r>
+      <w:proofErr w:type="spellStart"/>
+      <w:r>
+        <w:rPr>
+          <w:rFonts w:ascii="Times New Roman"/>
+        </w:rPr>
+        <w:t>ouput</w:t>
+      </w:r>
+      <w:proofErr w:type="spellEnd"/>
+      <w:r>
+        <w:rPr>
+          <w:rFonts w:ascii="Times New Roman"/>
+        </w:rPr>
+        <w:t xml:space="preserve"> was verified.</w:t>
+      </w:r>
+    </w:p>
+    <w:p>
+      <w:pPr>
+        <w:pStyle w:val="BodyText"/>
+        <w:rPr>
+          <w:rFonts w:ascii="Times New Roman"/>
+          <w:b w:val="0"/>
+          <w:sz w:val="22"/>
+          <w:szCs w:val="22"/>
+        </w:rPr>
+      </w:pPr>
+      <w:r>
+        <w:rPr>
+          <w:rFonts w:ascii="Times New Roman"/>
+          <w:b w:val="0"/>
+          <w:sz w:val="22"/>
+          <w:szCs w:val="22"/>
+        </w:rPr>
+        <w:t>2.</w:t>
+      </w:r>
+      <w:r>
+        <w:rPr>
+          <w:rFonts w:ascii="Times New Roman"/>
+          <w:b w:val="0"/>
+          <w:sz w:val="22"/>
+          <w:szCs w:val="22"/>
+        </w:rPr>
+        <w:t xml:space="preserve"> </w:t>
+      </w:r>
+      <w:r>
+        <w:rPr>
+          <w:rFonts w:ascii="Times New Roman"/>
+          <w:b w:val="0"/>
+          <w:sz w:val="22"/>
+          <w:szCs w:val="22"/>
+        </w:rPr>
+        <w:t>(</w:t>
+      </w:r>
+      <w:proofErr w:type="gramStart"/>
+      <w:r>
+        <w:rPr>
+          <w:rFonts w:ascii="Times New Roman"/>
+          <w:b w:val="0"/>
+          <w:sz w:val="22"/>
+          <w:szCs w:val="22"/>
+        </w:rPr>
+        <w:t>b</w:t>
+      </w:r>
+      <w:proofErr w:type="gramEnd"/>
+      <w:r>
+        <w:rPr>
+          <w:rFonts w:ascii="Times New Roman"/>
+          <w:b w:val="0"/>
+          <w:sz w:val="22"/>
+          <w:szCs w:val="22"/>
+        </w:rPr>
+        <w:t>) Write a C# program to find the sum of all the elements present in a jagged array</w:t>
+      </w:r>
+    </w:p>
+    <w:p>
+      <w:pPr>
+        <w:pStyle w:val="BodyText"/>
+        <w:rPr>
+          <w:rFonts w:ascii="Times New Roman"/>
+          <w:b w:val="0"/>
+        </w:rPr>
+      </w:pPr>
+    </w:p>
+    <w:p>
+      <w:pPr>
+        <w:pStyle w:val="BodyText"/>
+        <w:rPr>
+          <w:rFonts w:ascii="Times New Roman"/>
+          <w:b w:val="0"/>
+        </w:rPr>
+      </w:pPr>
+    </w:p>
+    <w:p>
+      <w:pPr>
+        <w:pStyle w:val="BodyText"/>
+        <w:rPr>
+          <w:rFonts w:ascii="Times New Roman"/>
+          <w:b w:val="0"/>
+        </w:rPr>
+      </w:pPr>
+    </w:p>
+    <w:p>
+      <w:pPr>
+        <w:pStyle w:val="BodyText"/>
+        <w:rPr>
+          <w:rFonts w:ascii="Times New Roman"/>
+          <w:b w:val="0"/>
+        </w:rPr>
+      </w:pPr>
+    </w:p>
+    <w:p>
+      <w:pPr>
+        <w:pStyle w:val="BodyText"/>
+        <w:rPr>
+          <w:rFonts w:ascii="Times New Roman"/>
+          <w:b w:val="0"/>
+        </w:rPr>
+      </w:pPr>
+    </w:p>
+    <w:p>
+      <w:pPr>
+        <w:pStyle w:val="BodyText"/>
+        <w:rPr>
+          <w:rFonts w:ascii="Times New Roman"/>
+          <w:b w:val="0"/>
+        </w:rPr>
+      </w:pPr>
+    </w:p>
+    <w:p>
+      <w:pPr>
+        <w:pStyle w:val="BodyText"/>
+        <w:rPr>
+          <w:rFonts w:ascii="Times New Roman"/>
+          <w:b w:val="0"/>
+        </w:rPr>
+      </w:pPr>
+    </w:p>
+    <w:p>
+      <w:pPr>
+        <w:pStyle w:val="BodyText"/>
+        <w:rPr>
+          <w:rFonts w:ascii="Times New Roman"/>
+          <w:b w:val="0"/>
+        </w:rPr>
+      </w:pPr>
+    </w:p>
+    <w:p>
+      <w:pPr>
+        <w:pStyle w:val="BodyText"/>
+        <w:rPr>
+          <w:rFonts w:ascii="Times New Roman"/>
+          <w:b w:val="0"/>
+        </w:rPr>
+      </w:pPr>
+    </w:p>
+    <w:p>
+      <w:pPr>
+        <w:pStyle w:val="BodyText"/>
+        <w:rPr>
+          <w:rFonts w:ascii="Times New Roman"/>
+          <w:b w:val="0"/>
+        </w:rPr>
+      </w:pPr>
       <w:bookmarkStart w:id="0" w:name="_GoBack"/>
       <w:bookmarkEnd w:id="0"/>
+    </w:p>
+    <w:p>
+      <w:pPr>
+        <w:pStyle w:val="BodyText"/>
+        <w:rPr>
+          <w:rFonts w:ascii="Times New Roman"/>
+          <w:b w:val="0"/>
+        </w:rPr>
+      </w:pPr>
+    </w:p>
+    <w:p>
+      <w:pPr>
+        <w:pStyle w:val="BodyText"/>
+        <w:rPr>
+          <w:rFonts w:ascii="Times New Roman"/>
+          <w:b w:val="0"/>
+        </w:rPr>
+      </w:pPr>
+    </w:p>
+    <w:p>
+      <w:pPr>
+        <w:pStyle w:val="BodyText"/>
+        <w:rPr>
+          <w:rFonts w:ascii="Times New Roman"/>
+          <w:b w:val="0"/>
+        </w:rPr>
+      </w:pPr>
+    </w:p>
+    <w:p>
+      <w:pPr>
+        <w:pStyle w:val="BodyText"/>
+        <w:rPr>
+          <w:rFonts w:ascii="Times New Roman"/>
+          <w:b w:val="0"/>
+        </w:rPr>
+      </w:pPr>
+    </w:p>
+    <w:p>
+      <w:pPr>
+        <w:pStyle w:val="BodyText"/>
+        <w:rPr>
+          <w:rFonts w:ascii="Times New Roman"/>
+          <w:b w:val="0"/>
+        </w:rPr>
+      </w:pPr>
+    </w:p>
+    <w:p>
+      <w:pPr>
+        <w:pStyle w:val="BodyText"/>
+        <w:rPr>
+          <w:rFonts w:ascii="Times New Roman"/>
+          <w:b w:val="0"/>
+        </w:rPr>
+      </w:pPr>
+    </w:p>
+    <w:p>
+      <w:pPr>
+        <w:pStyle w:val="BodyText"/>
+        <w:rPr>
+          <w:rFonts w:ascii="Times New Roman"/>
+          <w:b w:val="0"/>
+        </w:rPr>
+      </w:pPr>
+    </w:p>
+    <w:p>
+      <w:pPr>
+        <w:pStyle w:val="BodyText"/>
+        <w:rPr>
+          <w:rFonts w:ascii="Times New Roman"/>
+          <w:b w:val="0"/>
+        </w:rPr>
+      </w:pPr>
+    </w:p>
+    <w:p>
+      <w:pPr>
+        <w:pStyle w:val="BodyText"/>
+        <w:rPr>
+          <w:rFonts w:ascii="Times New Roman"/>
+          <w:b w:val="0"/>
+        </w:rPr>
+      </w:pPr>
+    </w:p>
+    <w:p>
+      <w:pPr>
+        <w:pStyle w:val="BodyText"/>
+        <w:rPr>
+          <w:rFonts w:ascii="Times New Roman"/>
+          <w:b w:val="0"/>
+        </w:rPr>
+      </w:pPr>
+    </w:p>
+    <w:p>
+      <w:pPr>
+        <w:pStyle w:val="BodyText"/>
+        <w:rPr>
+          <w:rFonts w:ascii="Times New Roman"/>
+          <w:b w:val="0"/>
+        </w:rPr>
+      </w:pPr>
+    </w:p>
+    <w:p>
+      <w:pPr>
+        <w:pStyle w:val="BodyText"/>
+        <w:rPr>
+          <w:rFonts w:ascii="Times New Roman"/>
+          <w:b w:val="0"/>
+        </w:rPr>
+      </w:pPr>
+    </w:p>
+    <w:p>
+      <w:pPr>
+        <w:pStyle w:val="BodyText"/>
+        <w:rPr>
+          <w:rFonts w:ascii="Times New Roman"/>
+          <w:b w:val="0"/>
+        </w:rPr>
+      </w:pPr>
+    </w:p>
+    <w:p>
+      <w:pPr>
+        <w:pStyle w:val="BodyText"/>
+        <w:rPr>
+          <w:rFonts w:ascii="Times New Roman"/>
+          <w:b w:val="0"/>
+        </w:rPr>
+      </w:pPr>
+    </w:p>
+    <w:p>
+      <w:pPr>
+        <w:pStyle w:val="BodyText"/>
+        <w:rPr>
+          <w:rFonts w:ascii="Times New Roman"/>
+          <w:b w:val="0"/>
+        </w:rPr>
+      </w:pPr>
+    </w:p>
+    <w:p>
+      <w:pPr>
+        <w:pStyle w:val="BodyText"/>
+        <w:rPr>
+          <w:rFonts w:ascii="Times New Roman"/>
+          <w:b w:val="0"/>
+        </w:rPr>
+      </w:pPr>
+    </w:p>
+    <w:p>
+      <w:pPr>
+        <w:pStyle w:val="BodyText"/>
+        <w:rPr>
+          <w:rFonts w:ascii="Times New Roman"/>
+          <w:b w:val="0"/>
+        </w:rPr>
+      </w:pPr>
+    </w:p>
+    <w:p>
+      <w:pPr>
+        <w:pStyle w:val="BodyText"/>
+        <w:rPr>
+          <w:rFonts w:ascii="Times New Roman"/>
+          <w:b w:val="0"/>
+        </w:rPr>
+      </w:pPr>
+    </w:p>
+    <w:p>
+      <w:pPr>
+        <w:pStyle w:val="BodyText"/>
+        <w:rPr>
+          <w:rFonts w:ascii="Times New Roman"/>
+          <w:b w:val="0"/>
+        </w:rPr>
+      </w:pPr>
+    </w:p>
+    <w:p>
+      <w:pPr>
+        <w:pStyle w:val="BodyText"/>
+        <w:rPr>
+          <w:rFonts w:ascii="Times New Roman"/>
+          <w:b w:val="0"/>
+        </w:rPr>
+      </w:pPr>
+    </w:p>
+    <w:p>
+      <w:pPr>
+        <w:pStyle w:val="BodyText"/>
+        <w:rPr>
+          <w:rFonts w:ascii="Times New Roman"/>
+          <w:b w:val="0"/>
+        </w:rPr>
+      </w:pPr>
+    </w:p>
+    <w:p>
+      <w:pPr>
+        <w:pStyle w:val="BodyText"/>
+        <w:rPr>
+          <w:rFonts w:ascii="Times New Roman"/>
+          <w:b w:val="0"/>
+        </w:rPr>
+      </w:pPr>
+    </w:p>
+    <w:p>
+      <w:pPr>
+        <w:pStyle w:val="BodyText"/>
+        <w:rPr>
+          <w:rFonts w:ascii="Times New Roman"/>
+          <w:b w:val="0"/>
+        </w:rPr>
+      </w:pPr>
+    </w:p>
+    <w:p>
+      <w:pPr>
+        <w:pStyle w:val="BodyText"/>
+        <w:rPr>
+          <w:rFonts w:ascii="Times New Roman"/>
+          <w:b w:val="0"/>
+        </w:rPr>
+      </w:pPr>
+    </w:p>
+    <w:p>
+      <w:pPr>
+        <w:pStyle w:val="BodyText"/>
+        <w:rPr>
+          <w:rFonts w:ascii="Times New Roman"/>
+          <w:b w:val="0"/>
+        </w:rPr>
+      </w:pPr>
+    </w:p>
+    <w:p>
+      <w:pPr>
+        <w:pStyle w:val="BodyText"/>
+        <w:rPr>
+          <w:rFonts w:ascii="Times New Roman"/>
+          <w:b w:val="0"/>
+        </w:rPr>
+      </w:pPr>
+    </w:p>
+    <w:p>
+      <w:pPr>
+        <w:pStyle w:val="BodyText"/>
+        <w:rPr>
+          <w:rFonts w:ascii="Times New Roman"/>
+          <w:b w:val="0"/>
+        </w:rPr>
+      </w:pPr>
+    </w:p>
+    <w:p>
+      <w:pPr>
+        <w:pStyle w:val="BodyText"/>
+        <w:rPr>
+          <w:rFonts w:ascii="Times New Roman"/>
+          <w:b w:val="0"/>
+        </w:rPr>
+      </w:pPr>
+    </w:p>
+    <w:p>
+      <w:pPr>
+        <w:pStyle w:val="BodyText"/>
+        <w:rPr>
+          <w:rFonts w:ascii="Times New Roman"/>
+          <w:b w:val="0"/>
+        </w:rPr>
+      </w:pPr>
+    </w:p>
+    <w:p>
+      <w:pPr>
+        <w:pStyle w:val="BodyText"/>
+        <w:rPr>
+          <w:rFonts w:ascii="Times New Roman"/>
+          <w:b w:val="0"/>
+        </w:rPr>
+      </w:pPr>
+    </w:p>
+    <w:p>
+      <w:pPr>
+        <w:pStyle w:val="BodyText"/>
+        <w:rPr>
+          <w:rFonts w:ascii="Times New Roman"/>
+          <w:b w:val="0"/>
+        </w:rPr>
+      </w:pPr>
+    </w:p>
+    <w:p>
+      <w:pPr>
+        <w:pStyle w:val="BodyText"/>
+        <w:rPr>
+          <w:rFonts w:ascii="Times New Roman"/>
+          <w:b w:val="0"/>
+        </w:rPr>
+      </w:pPr>
+    </w:p>
+    <w:p>
+      <w:pPr>
+        <w:pStyle w:val="BodyText"/>
+        <w:rPr>
+          <w:rFonts w:ascii="Times New Roman"/>
+          <w:b w:val="0"/>
+        </w:rPr>
+      </w:pPr>
+    </w:p>
+    <w:p>
+      <w:pPr>
+        <w:pStyle w:val="BodyText"/>
+        <w:rPr>
+          <w:rFonts w:ascii="Times New Roman"/>
+          <w:b w:val="0"/>
+        </w:rPr>
+      </w:pPr>
+    </w:p>
+    <w:p>
+      <w:pPr>
+        <w:pStyle w:val="BodyText"/>
+        <w:rPr>
+          <w:rFonts w:ascii="Times New Roman"/>
+          <w:b w:val="0"/>
+        </w:rPr>
+      </w:pPr>
+    </w:p>
+    <w:p>
+      <w:pPr>
+        <w:pStyle w:val="BodyText"/>
+        <w:rPr>
+          <w:rFonts w:ascii="Times New Roman"/>
+          <w:b w:val="0"/>
+        </w:rPr>
+      </w:pPr>
+    </w:p>
+    <w:p>
+      <w:pPr>
+        <w:pStyle w:val="BodyText"/>
+        <w:rPr>
+          <w:rFonts w:ascii="Times New Roman"/>
+          <w:b w:val="0"/>
+        </w:rPr>
+      </w:pPr>
+      <w:r>
+        <w:rPr>
+          <w:rFonts w:ascii="Times New Roman"/>
+          <w:b w:val="0"/>
+        </w:rPr>
+        <w:t>(</w:t>
+      </w:r>
+      <w:proofErr w:type="gramStart"/>
+      <w:r>
+        <w:rPr>
+          <w:rFonts w:ascii="Times New Roman"/>
+          <w:b w:val="0"/>
+        </w:rPr>
+        <w:t>a</w:t>
+      </w:r>
+      <w:proofErr w:type="gramEnd"/>
+      <w:r>
+        <w:rPr>
+          <w:rFonts w:ascii="Times New Roman"/>
+          <w:b w:val="0"/>
+        </w:rPr>
+        <w:t>) Write a program using while loop to reverse the digits of the</w:t>
+      </w:r>
+    </w:p>
+    <w:p>
+      <w:pPr>
+        <w:pStyle w:val="BodyText"/>
+        <w:rPr>
+          <w:rFonts w:ascii="Times New Roman"/>
+          <w:b w:val="0"/>
+        </w:rPr>
+      </w:pPr>
+      <w:proofErr w:type="gramStart"/>
+      <w:r>
+        <w:rPr>
+          <w:rFonts w:ascii="Times New Roman"/>
+          <w:b w:val="0"/>
+        </w:rPr>
+        <w:t>number</w:t>
+      </w:r>
+      <w:proofErr w:type="gramEnd"/>
+      <w:r>
+        <w:rPr>
+          <w:rFonts w:ascii="Times New Roman"/>
+          <w:b w:val="0"/>
+        </w:rPr>
+        <w:t>.</w:t>
+      </w:r>
+    </w:p>
+    <w:p>
+      <w:pPr>
+        <w:pStyle w:val="BodyText"/>
+        <w:rPr>
+          <w:rFonts w:ascii="Times New Roman"/>
+          <w:b w:val="0"/>
+        </w:rPr>
+      </w:pPr>
+      <w:r>
+        <w:rPr>
+          <w:rFonts w:ascii="Times New Roman"/>
+          <w:b w:val="0"/>
+        </w:rPr>
+        <w:t>(b) Write a C# program that generates the Fibonacci series and prime numbers for the given number.</w:t>
+      </w:r>
+    </w:p>
+    <w:p>
+      <w:pPr>
+        <w:pStyle w:val="BodyText"/>
+        <w:rPr>
+          <w:rFonts w:ascii="Times New Roman"/>
+          <w:b w:val="0"/>
+        </w:rPr>
+      </w:pPr>
+      <w:r>
+        <w:rPr>
+          <w:rFonts w:ascii="Times New Roman"/>
+          <w:b w:val="0"/>
+        </w:rPr>
+        <w:t>Write a C# program to create a Stack class and appropriate methods to implement the stack operations.</w:t>
+      </w:r>
+    </w:p>
+    <w:p>
+      <w:pPr>
+        <w:pStyle w:val="BodyText"/>
+        <w:rPr>
+          <w:rFonts w:ascii="Times New Roman"/>
+          <w:b w:val="0"/>
+        </w:rPr>
+      </w:pPr>
+      <w:r>
+        <w:rPr>
+          <w:rFonts w:ascii="Times New Roman"/>
+          <w:b w:val="0"/>
+        </w:rPr>
+        <w:t xml:space="preserve">Store a string "123456789" in a string variable and use it to display </w:t>
+      </w:r>
+      <w:proofErr w:type="spellStart"/>
+      <w:r>
+        <w:rPr>
+          <w:rFonts w:ascii="Times New Roman"/>
+          <w:b w:val="0"/>
+        </w:rPr>
+        <w:t>thefollowing</w:t>
+      </w:r>
+      <w:proofErr w:type="spellEnd"/>
+      <w:r>
+        <w:rPr>
+          <w:rFonts w:ascii="Times New Roman"/>
+          <w:b w:val="0"/>
+        </w:rPr>
+        <w:t xml:space="preserve"> pattern.</w:t>
+      </w:r>
+    </w:p>
+    <w:p>
+      <w:pPr>
+        <w:pStyle w:val="BodyText"/>
+        <w:rPr>
+          <w:rFonts w:ascii="Times New Roman"/>
+          <w:b w:val="0"/>
+        </w:rPr>
+      </w:pPr>
+      <w:r>
+        <w:rPr>
+          <w:rFonts w:ascii="Times New Roman"/>
+          <w:b w:val="0"/>
+        </w:rPr>
+        <w:t>1</w:t>
+      </w:r>
+    </w:p>
+    <w:p>
+      <w:pPr>
+        <w:pStyle w:val="BodyText"/>
+        <w:rPr>
+          <w:rFonts w:ascii="Times New Roman"/>
+          <w:b w:val="0"/>
+        </w:rPr>
+      </w:pPr>
+      <w:r>
+        <w:rPr>
+          <w:rFonts w:ascii="Times New Roman"/>
+          <w:b w:val="0"/>
+        </w:rPr>
+        <w:t>232</w:t>
+      </w:r>
+    </w:p>
+    <w:p>
+      <w:pPr>
+        <w:pStyle w:val="BodyText"/>
+        <w:rPr>
+          <w:rFonts w:ascii="Times New Roman"/>
+          <w:b w:val="0"/>
+        </w:rPr>
+      </w:pPr>
+      <w:r>
+        <w:rPr>
+          <w:rFonts w:ascii="Times New Roman"/>
+          <w:b w:val="0"/>
+        </w:rPr>
+        <w:t>4</w:t>
+      </w:r>
+    </w:p>
+    <w:p>
+      <w:pPr>
+        <w:pStyle w:val="BodyText"/>
+        <w:rPr>
+          <w:rFonts w:ascii="Times New Roman"/>
+          <w:b w:val="0"/>
+        </w:rPr>
+      </w:pPr>
+      <w:r>
+        <w:rPr>
+          <w:rFonts w:ascii="Times New Roman"/>
+          <w:b w:val="0"/>
+        </w:rPr>
+        <w:t>34543</w:t>
+      </w:r>
+    </w:p>
+    <w:p>
+      <w:pPr>
+        <w:pStyle w:val="BodyText"/>
+        <w:rPr>
+          <w:rFonts w:ascii="Times New Roman"/>
+          <w:b w:val="0"/>
+        </w:rPr>
+      </w:pPr>
+      <w:r>
+        <w:rPr>
+          <w:rFonts w:ascii="Times New Roman"/>
+          <w:b w:val="0"/>
+        </w:rPr>
+        <w:t>5</w:t>
+      </w:r>
+    </w:p>
+    <w:p>
+      <w:pPr>
+        <w:pStyle w:val="BodyText"/>
+        <w:rPr>
+          <w:rFonts w:ascii="Times New Roman"/>
+          <w:b w:val="0"/>
+        </w:rPr>
+      </w:pPr>
+      <w:r>
+        <w:rPr>
+          <w:rFonts w:ascii="Times New Roman"/>
+          <w:b w:val="0"/>
+        </w:rPr>
+        <w:t>6</w:t>
+      </w:r>
+    </w:p>
+    <w:p>
+      <w:pPr>
+        <w:pStyle w:val="BodyText"/>
+        <w:rPr>
+          <w:rFonts w:ascii="Times New Roman"/>
+          <w:b w:val="0"/>
+        </w:rPr>
+      </w:pPr>
+      <w:r>
+        <w:rPr>
+          <w:rFonts w:ascii="Times New Roman"/>
+          <w:b w:val="0"/>
+        </w:rPr>
+        <w:t>7</w:t>
+      </w:r>
+    </w:p>
+    <w:p>
+      <w:pPr>
+        <w:pStyle w:val="BodyText"/>
+        <w:rPr>
+          <w:rFonts w:ascii="Times New Roman"/>
+          <w:b w:val="0"/>
+        </w:rPr>
+      </w:pPr>
+      <w:r>
+        <w:rPr>
+          <w:rFonts w:ascii="Times New Roman"/>
+          <w:b w:val="0"/>
+        </w:rPr>
+        <w:t>8</w:t>
+      </w:r>
+    </w:p>
+    <w:p>
+      <w:pPr>
+        <w:pStyle w:val="BodyText"/>
+        <w:rPr>
+          <w:rFonts w:ascii="Times New Roman"/>
+          <w:b w:val="0"/>
+        </w:rPr>
+      </w:pPr>
+      <w:r>
+        <w:rPr>
+          <w:rFonts w:ascii="Times New Roman"/>
+          <w:b w:val="0"/>
+        </w:rPr>
+        <w:t>9</w:t>
+      </w:r>
+    </w:p>
+    <w:p>
+      <w:pPr>
+        <w:pStyle w:val="BodyText"/>
+        <w:rPr>
+          <w:rFonts w:ascii="Times New Roman"/>
+          <w:b w:val="0"/>
+        </w:rPr>
+      </w:pPr>
+      <w:r>
+        <w:rPr>
+          <w:rFonts w:ascii="Times New Roman"/>
+          <w:b w:val="0"/>
+        </w:rPr>
+        <w:t>4567654</w:t>
+      </w:r>
+    </w:p>
+    <w:p>
+      <w:pPr>
+        <w:pStyle w:val="BodyText"/>
+        <w:rPr>
+          <w:rFonts w:ascii="Times New Roman"/>
+          <w:b w:val="0"/>
+        </w:rPr>
+      </w:pPr>
+      <w:r>
+        <w:rPr>
+          <w:rFonts w:ascii="Times New Roman"/>
+          <w:b w:val="0"/>
+        </w:rPr>
+        <w:t>567898765</w:t>
+      </w:r>
+    </w:p>
+    <w:p>
+      <w:pPr>
+        <w:pStyle w:val="BodyText"/>
+        <w:rPr>
+          <w:rFonts w:ascii="Times New Roman"/>
+          <w:b w:val="0"/>
+        </w:rPr>
+      </w:pPr>
+      <w:r>
+        <w:rPr>
+          <w:rFonts w:ascii="Times New Roman"/>
+          <w:b w:val="0"/>
+        </w:rPr>
+        <w:t>Develop a C# program with more than one class and illustrates the concept of constructor overloading and method overloading.</w:t>
+      </w:r>
+    </w:p>
+    <w:p>
+      <w:pPr>
+        <w:pStyle w:val="BodyText"/>
+        <w:rPr>
+          <w:rFonts w:ascii="Times New Roman"/>
+          <w:b w:val="0"/>
+        </w:rPr>
+      </w:pPr>
+      <w:r>
+        <w:rPr>
+          <w:rFonts w:ascii="Times New Roman"/>
+          <w:b w:val="0"/>
+        </w:rPr>
+        <w:t xml:space="preserve">(a) Demonstrate use of virtual and override key words in C# with a </w:t>
+      </w:r>
+      <w:proofErr w:type="spellStart"/>
+      <w:r>
+        <w:rPr>
+          <w:rFonts w:ascii="Times New Roman"/>
+          <w:b w:val="0"/>
+        </w:rPr>
+        <w:t>simpleprogram</w:t>
+      </w:r>
+      <w:proofErr w:type="spellEnd"/>
+    </w:p>
+    <w:p>
+      <w:pPr>
+        <w:pStyle w:val="BodyText"/>
+        <w:rPr>
+          <w:rFonts w:ascii="Times New Roman"/>
+          <w:b w:val="0"/>
+        </w:rPr>
+      </w:pPr>
+      <w:r>
+        <w:rPr>
+          <w:rFonts w:ascii="Times New Roman"/>
+          <w:b w:val="0"/>
+        </w:rPr>
+        <w:t xml:space="preserve">(b) Write a program to demonstrate abstract class and abstract methods </w:t>
+      </w:r>
+      <w:proofErr w:type="spellStart"/>
+      <w:proofErr w:type="gramStart"/>
+      <w:r>
+        <w:rPr>
+          <w:rFonts w:ascii="Times New Roman"/>
+          <w:b w:val="0"/>
+        </w:rPr>
+        <w:t>inC</w:t>
+      </w:r>
+      <w:proofErr w:type="spellEnd"/>
+      <w:proofErr w:type="gramEnd"/>
+      <w:r>
+        <w:rPr>
+          <w:rFonts w:ascii="Times New Roman"/>
+          <w:b w:val="0"/>
+        </w:rPr>
+        <w:t>#.</w:t>
+      </w:r>
+    </w:p>
+    <w:p>
+      <w:pPr>
+        <w:pStyle w:val="BodyText"/>
+        <w:rPr>
+          <w:rFonts w:ascii="Times New Roman"/>
+          <w:b w:val="0"/>
+        </w:rPr>
+      </w:pPr>
+      <w:r>
+        <w:rPr>
+          <w:rFonts w:ascii="Times New Roman"/>
+          <w:b w:val="0"/>
+        </w:rPr>
+        <w:t>Design a C# interface for Queue data structure. Develop a class that implements this interface using array. Provide necessary exception handling in the implementations.</w:t>
+      </w:r>
+    </w:p>
+    <w:p>
+      <w:pPr>
+        <w:pStyle w:val="BodyText"/>
+        <w:rPr>
+          <w:rFonts w:ascii="Times New Roman"/>
+          <w:b w:val="0"/>
+        </w:rPr>
+      </w:pPr>
+      <w:r>
+        <w:rPr>
+          <w:rFonts w:ascii="Times New Roman"/>
+          <w:b w:val="0"/>
+        </w:rPr>
+        <w:t>Write a C# program which declares two properties: name and gender in an interface, and provide its implementation in a class which checks for gender and greets the user.</w:t>
+      </w:r>
+    </w:p>
+    <w:p>
+      <w:pPr>
+        <w:pStyle w:val="BodyText"/>
+        <w:rPr>
+          <w:rFonts w:ascii="Times New Roman"/>
+          <w:b w:val="0"/>
+        </w:rPr>
+      </w:pPr>
+      <w:r>
+        <w:rPr>
+          <w:rFonts w:ascii="Times New Roman"/>
+          <w:b w:val="0"/>
+        </w:rPr>
+        <w:t>Develop a program that is likely to throw multiple exceptions that are handled using catch and finally blocks. As a part, the program must read a name from the keyboard and display it on the screen. The program should throw an exception when the length of the name is more than 15 characters. Design your own exception handling mechanism.</w:t>
+      </w:r>
+    </w:p>
+    <w:p>
+      <w:pPr>
+        <w:pStyle w:val="BodyText"/>
+        <w:rPr>
+          <w:rFonts w:ascii="Times New Roman"/>
+          <w:b w:val="0"/>
+        </w:rPr>
+      </w:pPr>
+      <w:r>
+        <w:rPr>
+          <w:rFonts w:ascii="Times New Roman"/>
+          <w:b w:val="0"/>
+        </w:rPr>
+        <w:t>PAGE NO</w:t>
+      </w:r>
     </w:p>
     <w:p>
       <w:pPr>
@@ -4009,6 +5861,7 @@
                             <w:spacing w:before="17"/>
                             <w:ind w:left="20"/>
                           </w:pPr>
+                          <w:proofErr w:type="spellStart"/>
                           <w:r>
                             <w:rPr>
                               <w:color w:val="9BA9C5"/>
@@ -4017,6 +5870,7 @@
                             </w:rPr>
                             <w:t>AnyScanner</w:t>
                           </w:r>
+                          <w:proofErr w:type="spellEnd"/>
                         </w:p>
                       </w:txbxContent>
                     </wps:txbx>
@@ -4045,6 +5899,7 @@
                       <w:spacing w:before="17"/>
                       <w:ind w:left="20"/>
                     </w:pPr>
+                    <w:proofErr w:type="spellStart"/>
                     <w:r>
                       <w:rPr>
                         <w:color w:val="9BA9C5"/>
@@ -4053,6 +5908,7 @@
                       </w:rPr>
                       <w:t>AnyScanner</w:t>
                     </w:r>
+                    <w:proofErr w:type="spellEnd"/>
                   </w:p>
                 </w:txbxContent>
               </v:textbox>
@@ -5374,7 +7230,7 @@
 </file>
 
 <file path=customXml/itemProps1.xml><?xml version="1.0" encoding="utf-8"?>
-<ds:datastoreItem xmlns:ds="http://schemas.openxmlformats.org/officeDocument/2006/customXml" ds:itemID="{AAFE951B-FBFE-4A08-AED8-5B5451941761}">
+<ds:datastoreItem xmlns:ds="http://schemas.openxmlformats.org/officeDocument/2006/customXml" ds:itemID="{17CB446C-AD24-4005-8620-F07B6E1E78DE}">
   <ds:schemaRefs>
     <ds:schemaRef ds:uri="http://schemas.openxmlformats.org/officeDocument/2006/bibliography"/>
   </ds:schemaRefs>

</xml_diff>